<commit_message>
Changed quotation marks to string type
</commit_message>
<xml_diff>
--- a/data/example_external_data/README - AMAP verified test data.docx
+++ b/data/example_external_data/README - AMAP verified test data.docx
@@ -40,20 +40,8 @@
           <w:szCs w:val="32"/>
           <w:lang w:val="en-US"/>
         </w:rPr>
-        <w:t xml:space="preserve">example: verified test </w:t>
-      </w:r>
-      <w:proofErr w:type="gramStart"/>
-      <w:r>
-        <w:rPr>
-          <w:b/>
-          <w:bCs/>
-          <w:sz w:val="32"/>
-          <w:szCs w:val="32"/>
-          <w:lang w:val="en-US"/>
-        </w:rPr>
-        <w:t>dataset</w:t>
-      </w:r>
-      <w:proofErr w:type="gramEnd"/>
+        <w:t>example: verified test dataset</w:t>
+      </w:r>
     </w:p>
     <w:p>
       <w:pPr>
@@ -465,23 +453,7 @@
         <w:t xml:space="preserve"> </w:t>
       </w:r>
       <w:r>
-        <w:t>(</w:t>
-      </w:r>
-      <w:proofErr w:type="spellStart"/>
-      <w:r>
-        <w:t>Heilsufrøðiliga</w:t>
-      </w:r>
-      <w:proofErr w:type="spellEnd"/>
-      <w:r>
-        <w:t xml:space="preserve"> </w:t>
-      </w:r>
-      <w:proofErr w:type="spellStart"/>
-      <w:r>
-        <w:t>Starvsstovan</w:t>
-      </w:r>
-      <w:proofErr w:type="spellEnd"/>
-      <w:r>
-        <w:t>)</w:t>
+        <w:t>(Heilsufrøðiliga Starvsstovan)</w:t>
       </w:r>
       <w:r>
         <w:t xml:space="preserve">, </w:t>
@@ -589,13 +561,8 @@
       <w:r>
         <w:t>formatted (</w:t>
       </w:r>
-      <w:proofErr w:type="gramStart"/>
-      <w:r>
-        <w:t>tab-delimited</w:t>
-      </w:r>
-      <w:proofErr w:type="gramEnd"/>
-      <w:r>
-        <w:t xml:space="preserve"> .txt</w:t>
+      <w:r>
+        <w:t>tab-delimited .txt</w:t>
       </w:r>
       <w:r>
         <w:t>)</w:t>
@@ -653,13 +620,8 @@
       <w:r>
         <w:t>formatted (</w:t>
       </w:r>
-      <w:proofErr w:type="gramStart"/>
-      <w:r>
-        <w:t>tab-delimited</w:t>
-      </w:r>
-      <w:proofErr w:type="gramEnd"/>
-      <w:r>
-        <w:t xml:space="preserve"> .txt</w:t>
+      <w:r>
+        <w:t>tab-delimited .txt</w:t>
       </w:r>
       <w:r>
         <w:t>)</w:t>
@@ -702,15 +664,7 @@
         <w:t>sampling location</w:t>
       </w:r>
       <w:r>
-        <w:t xml:space="preserve"> in the period 2011-2020. (NB: this was done using software that retained UTF-8 encoding which can be corrupted if </w:t>
-      </w:r>
-      <w:proofErr w:type="gramStart"/>
-      <w:r>
-        <w:t>e.g.</w:t>
-      </w:r>
-      <w:proofErr w:type="gramEnd"/>
-      <w:r>
-        <w:t xml:space="preserve"> saving tab-delimited files in MS-Excel)</w:t>
+        <w:t xml:space="preserve"> in the period 2011-2020. (NB: this was done using software that retained UTF-8 encoding which can be corrupted if e.g. saving tab-delimited files in MS-Excel)</w:t>
       </w:r>
     </w:p>
     <w:p>
@@ -760,13 +714,8 @@
         <w:t>comma delimited UTF-8 .csv</w:t>
       </w:r>
       <w:r>
-        <w:t xml:space="preserve">) station data </w:t>
-      </w:r>
-      <w:proofErr w:type="gramStart"/>
-      <w:r>
-        <w:t>file</w:t>
-      </w:r>
-      <w:proofErr w:type="gramEnd"/>
+        <w:t>) station data file</w:t>
+      </w:r>
     </w:p>
     <w:p>
       <w:pPr>
@@ -856,15 +805,7 @@
         <w:t xml:space="preserve">all </w:t>
       </w:r>
       <w:r>
-        <w:t xml:space="preserve">other columns were deleted). This approach to preparing an ‘external’ format data file is not </w:t>
-      </w:r>
-      <w:proofErr w:type="gramStart"/>
-      <w:r>
-        <w:t>necessary, but</w:t>
-      </w:r>
-      <w:proofErr w:type="gramEnd"/>
-      <w:r>
-        <w:t xml:space="preserve"> was applied here to allow direct comparison of </w:t>
+        <w:t xml:space="preserve">other columns were deleted). This approach to preparing an ‘external’ format data file is not necessary, but was applied here to allow direct comparison of </w:t>
       </w:r>
       <w:proofErr w:type="spellStart"/>
       <w:r>
@@ -1992,13 +1933,8 @@
       </w:r>
       <w:proofErr w:type="spellEnd"/>
       <w:r>
-        <w:t xml:space="preserve">’ reference table variant applied in the example </w:t>
-      </w:r>
-      <w:proofErr w:type="gramStart"/>
-      <w:r>
-        <w:t>runs</w:t>
-      </w:r>
-      <w:proofErr w:type="gramEnd"/>
+        <w:t>’ reference table variant applied in the example runs</w:t>
+      </w:r>
     </w:p>
     <w:p>
       <w:pPr>
@@ -2059,13 +1995,8 @@
         <w:ind w:left="720"/>
       </w:pPr>
       <w:r>
-        <w:t xml:space="preserve">AMAP ‘species’ reference table variant applied in the example </w:t>
-      </w:r>
-      <w:proofErr w:type="gramStart"/>
-      <w:r>
-        <w:t>runs</w:t>
-      </w:r>
-      <w:proofErr w:type="gramEnd"/>
+        <w:t>AMAP ‘species’ reference table variant applied in the example runs</w:t>
+      </w:r>
     </w:p>
     <w:p>
       <w:pPr>
@@ -2126,13 +2057,8 @@
         <w:ind w:left="720"/>
       </w:pPr>
       <w:r>
-        <w:t xml:space="preserve">AMAP ‘threshold’ reference table variant applied in the example </w:t>
-      </w:r>
-      <w:proofErr w:type="gramStart"/>
-      <w:r>
-        <w:t>runs</w:t>
-      </w:r>
-      <w:proofErr w:type="gramEnd"/>
+        <w:t>AMAP ‘threshold’ reference table variant applied in the example runs</w:t>
+      </w:r>
     </w:p>
     <w:p>
       <w:pPr>
@@ -2461,18 +2387,7 @@
           <w:lang w:eastAsia="en-GB"/>
           <w14:ligatures w14:val="none"/>
         </w:rPr>
-        <w:t>read_</w:t>
-      </w:r>
-      <w:proofErr w:type="gramStart"/>
-      <w:r>
-        <w:rPr>
-          <w:rFonts w:ascii="Calibri" w:eastAsia="Times New Roman" w:hAnsi="Calibri" w:cs="Calibri"/>
-          <w:color w:val="000000"/>
-          <w:kern w:val="0"/>
-          <w:lang w:eastAsia="en-GB"/>
-          <w14:ligatures w14:val="none"/>
-        </w:rPr>
-        <w:t>data</w:t>
+        <w:t>read_data</w:t>
       </w:r>
       <w:proofErr w:type="spellEnd"/>
       <w:r>
@@ -2485,7 +2400,6 @@
         </w:rPr>
         <w:t>(</w:t>
       </w:r>
-      <w:proofErr w:type="gramEnd"/>
     </w:p>
     <w:p>
       <w:pPr>
@@ -2560,7 +2474,7 @@
           <w:lang w:eastAsia="en-GB"/>
           <w14:ligatures w14:val="none"/>
         </w:rPr>
-        <w:t>“</w:t>
+        <w:t>"</w:t>
       </w:r>
       <w:r>
         <w:rPr>
@@ -2580,7 +2494,7 @@
           <w:lang w:eastAsia="en-GB"/>
           <w14:ligatures w14:val="none"/>
         </w:rPr>
-        <w:t>”</w:t>
+        <w:t>"</w:t>
       </w:r>
       <w:r>
         <w:rPr>
@@ -2698,7 +2612,7 @@
           <w:lang w:eastAsia="en-GB"/>
           <w14:ligatures w14:val="none"/>
         </w:rPr>
-        <w:t>“</w:t>
+        <w:t>"</w:t>
       </w:r>
       <w:r>
         <w:rPr>
@@ -2718,7 +2632,7 @@
           <w:lang w:eastAsia="en-GB"/>
           <w14:ligatures w14:val="none"/>
         </w:rPr>
-        <w:t>”</w:t>
+        <w:t>"</w:t>
       </w:r>
       <w:r>
         <w:rPr>
@@ -2860,7 +2774,47 @@
           <w:lang w:eastAsia="en-GB"/>
           <w14:ligatures w14:val="none"/>
         </w:rPr>
-        <w:t xml:space="preserve"> = c(“ICES”),</w:t>
+        <w:t xml:space="preserve"> = c(</w:t>
+      </w:r>
+      <w:r>
+        <w:rPr>
+          <w:rFonts w:ascii="Calibri" w:eastAsia="Times New Roman" w:hAnsi="Calibri" w:cs="Calibri"/>
+          <w:color w:val="000000"/>
+          <w:kern w:val="0"/>
+          <w:lang w:eastAsia="en-GB"/>
+          <w14:ligatures w14:val="none"/>
+        </w:rPr>
+        <w:t>"</w:t>
+      </w:r>
+      <w:r>
+        <w:rPr>
+          <w:rFonts w:ascii="Calibri" w:eastAsia="Times New Roman" w:hAnsi="Calibri" w:cs="Calibri"/>
+          <w:color w:val="000000"/>
+          <w:kern w:val="0"/>
+          <w:lang w:eastAsia="en-GB"/>
+          <w14:ligatures w14:val="none"/>
+        </w:rPr>
+        <w:t>ICES</w:t>
+      </w:r>
+      <w:r>
+        <w:rPr>
+          <w:rFonts w:ascii="Calibri" w:eastAsia="Times New Roman" w:hAnsi="Calibri" w:cs="Calibri"/>
+          <w:color w:val="000000"/>
+          <w:kern w:val="0"/>
+          <w:lang w:eastAsia="en-GB"/>
+          <w14:ligatures w14:val="none"/>
+        </w:rPr>
+        <w:t>"</w:t>
+      </w:r>
+      <w:r>
+        <w:rPr>
+          <w:rFonts w:ascii="Calibri" w:eastAsia="Times New Roman" w:hAnsi="Calibri" w:cs="Calibri"/>
+          <w:color w:val="000000"/>
+          <w:kern w:val="0"/>
+          <w:lang w:eastAsia="en-GB"/>
+          <w14:ligatures w14:val="none"/>
+        </w:rPr>
+        <w:t>),</w:t>
       </w:r>
     </w:p>
     <w:p>
@@ -2918,7 +2872,6 @@
         <w:t xml:space="preserve">  </w:t>
       </w:r>
       <w:proofErr w:type="spellStart"/>
-      <w:proofErr w:type="gramStart"/>
       <w:r>
         <w:rPr>
           <w:rFonts w:ascii="Calibri" w:eastAsia="Times New Roman" w:hAnsi="Calibri" w:cs="Calibri"/>
@@ -2927,9 +2880,9 @@
           <w:lang w:val="fr-FR" w:eastAsia="en-GB"/>
           <w14:ligatures w14:val="none"/>
         </w:rPr>
-        <w:t>info</w:t>
-      </w:r>
-      <w:proofErr w:type="gramEnd"/>
+        <w:t>info_files</w:t>
+      </w:r>
+      <w:proofErr w:type="spellEnd"/>
       <w:r>
         <w:rPr>
           <w:rFonts w:ascii="Calibri" w:eastAsia="Times New Roman" w:hAnsi="Calibri" w:cs="Calibri"/>
@@ -2938,7 +2891,18 @@
           <w:lang w:val="fr-FR" w:eastAsia="en-GB"/>
           <w14:ligatures w14:val="none"/>
         </w:rPr>
-        <w:t>_files</w:t>
+        <w:t xml:space="preserve"> = </w:t>
+      </w:r>
+      <w:proofErr w:type="spellStart"/>
+      <w:r>
+        <w:rPr>
+          <w:rFonts w:ascii="Calibri" w:eastAsia="Times New Roman" w:hAnsi="Calibri" w:cs="Calibri"/>
+          <w:color w:val="000000"/>
+          <w:kern w:val="0"/>
+          <w:lang w:val="fr-FR" w:eastAsia="en-GB"/>
+          <w14:ligatures w14:val="none"/>
+        </w:rPr>
+        <w:t>list</w:t>
       </w:r>
       <w:proofErr w:type="spellEnd"/>
       <w:r>
@@ -2949,18 +2913,156 @@
           <w:lang w:val="fr-FR" w:eastAsia="en-GB"/>
           <w14:ligatures w14:val="none"/>
         </w:rPr>
+        <w:t>(),</w:t>
+      </w:r>
+    </w:p>
+    <w:p>
+      <w:pPr>
+        <w:ind w:left="720"/>
+        <w:rPr>
+          <w:rFonts w:ascii="Calibri" w:eastAsia="Times New Roman" w:hAnsi="Calibri" w:cs="Calibri"/>
+          <w:color w:val="000000"/>
+          <w:kern w:val="0"/>
+          <w:lang w:val="fr-FR" w:eastAsia="en-GB"/>
+          <w14:ligatures w14:val="none"/>
+        </w:rPr>
+      </w:pPr>
+      <w:r>
+        <w:rPr>
+          <w:rFonts w:ascii="Calibri" w:eastAsia="Times New Roman" w:hAnsi="Calibri" w:cs="Calibri"/>
+          <w:color w:val="000000"/>
+          <w:kern w:val="0"/>
+          <w:lang w:val="fr-FR" w:eastAsia="en-GB"/>
+          <w14:ligatures w14:val="none"/>
+        </w:rPr>
+        <w:t xml:space="preserve">  </w:t>
+      </w:r>
+      <w:proofErr w:type="spellStart"/>
+      <w:r>
+        <w:rPr>
+          <w:rFonts w:ascii="Calibri" w:eastAsia="Times New Roman" w:hAnsi="Calibri" w:cs="Calibri"/>
+          <w:color w:val="000000"/>
+          <w:kern w:val="0"/>
+          <w:lang w:val="fr-FR" w:eastAsia="en-GB"/>
+          <w14:ligatures w14:val="none"/>
+        </w:rPr>
+        <w:t>info_dir</w:t>
+      </w:r>
+      <w:proofErr w:type="spellEnd"/>
+      <w:r>
+        <w:rPr>
+          <w:rFonts w:ascii="Calibri" w:eastAsia="Times New Roman" w:hAnsi="Calibri" w:cs="Calibri"/>
+          <w:color w:val="000000"/>
+          <w:kern w:val="0"/>
+          <w:lang w:val="fr-FR" w:eastAsia="en-GB"/>
+          <w14:ligatures w14:val="none"/>
+        </w:rPr>
         <w:t xml:space="preserve"> = </w:t>
       </w:r>
+      <w:r>
+        <w:rPr>
+          <w:rFonts w:ascii="Calibri" w:eastAsia="Times New Roman" w:hAnsi="Calibri" w:cs="Calibri"/>
+          <w:color w:val="000000"/>
+          <w:kern w:val="0"/>
+          <w:lang w:eastAsia="en-GB"/>
+          <w14:ligatures w14:val="none"/>
+        </w:rPr>
+        <w:t>"</w:t>
+      </w:r>
+      <w:r>
+        <w:rPr>
+          <w:rFonts w:ascii="Calibri" w:eastAsia="Times New Roman" w:hAnsi="Calibri" w:cs="Calibri"/>
+          <w:color w:val="000000"/>
+          <w:kern w:val="0"/>
+          <w:lang w:val="fr-FR" w:eastAsia="en-GB"/>
+          <w14:ligatures w14:val="none"/>
+        </w:rPr>
+        <w:t>information</w:t>
+      </w:r>
+      <w:r>
+        <w:rPr>
+          <w:rFonts w:ascii="Calibri" w:eastAsia="Times New Roman" w:hAnsi="Calibri" w:cs="Calibri"/>
+          <w:color w:val="000000"/>
+          <w:kern w:val="0"/>
+          <w:lang w:eastAsia="en-GB"/>
+          <w14:ligatures w14:val="none"/>
+        </w:rPr>
+        <w:t>"</w:t>
+      </w:r>
+      <w:r>
+        <w:rPr>
+          <w:rFonts w:ascii="Calibri" w:eastAsia="Times New Roman" w:hAnsi="Calibri" w:cs="Calibri"/>
+          <w:color w:val="000000"/>
+          <w:kern w:val="0"/>
+          <w:lang w:val="fr-FR" w:eastAsia="en-GB"/>
+          <w14:ligatures w14:val="none"/>
+        </w:rPr>
+        <w:t>,</w:t>
+      </w:r>
+    </w:p>
+    <w:p>
+      <w:pPr>
+        <w:ind w:left="720"/>
+        <w:rPr>
+          <w:rFonts w:ascii="Calibri" w:eastAsia="Times New Roman" w:hAnsi="Calibri" w:cs="Calibri"/>
+          <w:color w:val="000000"/>
+          <w:kern w:val="0"/>
+          <w:lang w:eastAsia="en-GB"/>
+          <w14:ligatures w14:val="none"/>
+        </w:rPr>
+      </w:pPr>
+      <w:r>
+        <w:rPr>
+          <w:rFonts w:ascii="Calibri" w:eastAsia="Times New Roman" w:hAnsi="Calibri" w:cs="Calibri"/>
+          <w:color w:val="000000"/>
+          <w:kern w:val="0"/>
+          <w:lang w:val="fr-FR" w:eastAsia="en-GB"/>
+          <w14:ligatures w14:val="none"/>
+        </w:rPr>
+        <w:t xml:space="preserve">  </w:t>
+      </w:r>
+      <w:r>
+        <w:rPr>
+          <w:rFonts w:ascii="Calibri" w:eastAsia="Times New Roman" w:hAnsi="Calibri" w:cs="Calibri"/>
+          <w:color w:val="000000"/>
+          <w:kern w:val="0"/>
+          <w:lang w:eastAsia="en-GB"/>
+          <w14:ligatures w14:val="none"/>
+        </w:rPr>
+        <w:t>extraction = NULL,</w:t>
+      </w:r>
+    </w:p>
+    <w:p>
+      <w:pPr>
+        <w:ind w:left="720"/>
+        <w:rPr>
+          <w:rFonts w:ascii="Calibri" w:eastAsia="Times New Roman" w:hAnsi="Calibri" w:cs="Calibri"/>
+          <w:color w:val="000000"/>
+          <w:kern w:val="0"/>
+          <w:lang w:eastAsia="en-GB"/>
+          <w14:ligatures w14:val="none"/>
+        </w:rPr>
+      </w:pPr>
+      <w:r>
+        <w:rPr>
+          <w:rFonts w:ascii="Calibri" w:eastAsia="Times New Roman" w:hAnsi="Calibri" w:cs="Calibri"/>
+          <w:color w:val="000000"/>
+          <w:kern w:val="0"/>
+          <w:lang w:eastAsia="en-GB"/>
+          <w14:ligatures w14:val="none"/>
+        </w:rPr>
+        <w:t xml:space="preserve">  </w:t>
+      </w:r>
       <w:proofErr w:type="spellStart"/>
       <w:r>
         <w:rPr>
           <w:rFonts w:ascii="Calibri" w:eastAsia="Times New Roman" w:hAnsi="Calibri" w:cs="Calibri"/>
           <w:color w:val="000000"/>
           <w:kern w:val="0"/>
-          <w:lang w:val="fr-FR" w:eastAsia="en-GB"/>
-          <w14:ligatures w14:val="none"/>
-        </w:rPr>
-        <w:t>list</w:t>
+          <w:lang w:eastAsia="en-GB"/>
+          <w14:ligatures w14:val="none"/>
+        </w:rPr>
+        <w:t>max_year</w:t>
       </w:r>
       <w:proofErr w:type="spellEnd"/>
       <w:r>
@@ -2968,55 +3070,63 @@
           <w:rFonts w:ascii="Calibri" w:eastAsia="Times New Roman" w:hAnsi="Calibri" w:cs="Calibri"/>
           <w:color w:val="000000"/>
           <w:kern w:val="0"/>
-          <w:lang w:val="fr-FR" w:eastAsia="en-GB"/>
-          <w14:ligatures w14:val="none"/>
-        </w:rPr>
-        <w:t>(),</w:t>
-      </w:r>
-    </w:p>
-    <w:p>
-      <w:pPr>
-        <w:ind w:left="720"/>
-        <w:rPr>
-          <w:rFonts w:ascii="Calibri" w:eastAsia="Times New Roman" w:hAnsi="Calibri" w:cs="Calibri"/>
-          <w:color w:val="000000"/>
-          <w:kern w:val="0"/>
-          <w:lang w:val="fr-FR" w:eastAsia="en-GB"/>
-          <w14:ligatures w14:val="none"/>
-        </w:rPr>
-      </w:pPr>
-      <w:r>
-        <w:rPr>
-          <w:rFonts w:ascii="Calibri" w:eastAsia="Times New Roman" w:hAnsi="Calibri" w:cs="Calibri"/>
-          <w:color w:val="000000"/>
-          <w:kern w:val="0"/>
-          <w:lang w:val="fr-FR" w:eastAsia="en-GB"/>
+          <w:lang w:eastAsia="en-GB"/>
+          <w14:ligatures w14:val="none"/>
+        </w:rPr>
+        <w:t xml:space="preserve"> = </w:t>
+      </w:r>
+      <w:r>
+        <w:rPr>
+          <w:rFonts w:ascii="Calibri" w:eastAsia="Times New Roman" w:hAnsi="Calibri" w:cs="Calibri"/>
+          <w:color w:val="000000"/>
+          <w:kern w:val="0"/>
+          <w:lang w:eastAsia="en-GB"/>
+          <w14:ligatures w14:val="none"/>
+        </w:rPr>
+        <w:t>NULL</w:t>
+      </w:r>
+      <w:r>
+        <w:rPr>
+          <w:rFonts w:ascii="Calibri" w:eastAsia="Times New Roman" w:hAnsi="Calibri" w:cs="Calibri"/>
+          <w:color w:val="000000"/>
+          <w:kern w:val="0"/>
+          <w:lang w:eastAsia="en-GB"/>
+          <w14:ligatures w14:val="none"/>
+        </w:rPr>
+        <w:t>,</w:t>
+      </w:r>
+    </w:p>
+    <w:p>
+      <w:pPr>
+        <w:ind w:left="720"/>
+        <w:rPr>
+          <w:rFonts w:ascii="Calibri" w:eastAsia="Times New Roman" w:hAnsi="Calibri" w:cs="Calibri"/>
+          <w:color w:val="000000"/>
+          <w:kern w:val="0"/>
+          <w:lang w:eastAsia="en-GB"/>
+          <w14:ligatures w14:val="none"/>
+        </w:rPr>
+      </w:pPr>
+      <w:r>
+        <w:rPr>
+          <w:rFonts w:ascii="Calibri" w:eastAsia="Times New Roman" w:hAnsi="Calibri" w:cs="Calibri"/>
+          <w:color w:val="000000"/>
+          <w:kern w:val="0"/>
+          <w:lang w:eastAsia="en-GB"/>
           <w14:ligatures w14:val="none"/>
         </w:rPr>
         <w:t xml:space="preserve">  </w:t>
       </w:r>
       <w:proofErr w:type="spellStart"/>
-      <w:proofErr w:type="gramStart"/>
-      <w:r>
-        <w:rPr>
-          <w:rFonts w:ascii="Calibri" w:eastAsia="Times New Roman" w:hAnsi="Calibri" w:cs="Calibri"/>
-          <w:color w:val="000000"/>
-          <w:kern w:val="0"/>
-          <w:lang w:val="fr-FR" w:eastAsia="en-GB"/>
-          <w14:ligatures w14:val="none"/>
-        </w:rPr>
-        <w:t>info</w:t>
-      </w:r>
-      <w:proofErr w:type="gramEnd"/>
-      <w:r>
-        <w:rPr>
-          <w:rFonts w:ascii="Calibri" w:eastAsia="Times New Roman" w:hAnsi="Calibri" w:cs="Calibri"/>
-          <w:color w:val="000000"/>
-          <w:kern w:val="0"/>
-          <w:lang w:val="fr-FR" w:eastAsia="en-GB"/>
-          <w14:ligatures w14:val="none"/>
-        </w:rPr>
-        <w:t>_dir</w:t>
+      <w:r>
+        <w:rPr>
+          <w:rFonts w:ascii="Calibri" w:eastAsia="Times New Roman" w:hAnsi="Calibri" w:cs="Calibri"/>
+          <w:color w:val="000000"/>
+          <w:kern w:val="0"/>
+          <w:lang w:eastAsia="en-GB"/>
+          <w14:ligatures w14:val="none"/>
+        </w:rPr>
+        <w:t>oddity_dir</w:t>
       </w:r>
       <w:proofErr w:type="spellEnd"/>
       <w:r>
@@ -3024,27 +3134,681 @@
           <w:rFonts w:ascii="Calibri" w:eastAsia="Times New Roman" w:hAnsi="Calibri" w:cs="Calibri"/>
           <w:color w:val="000000"/>
           <w:kern w:val="0"/>
-          <w:lang w:val="fr-FR" w:eastAsia="en-GB"/>
+          <w:lang w:eastAsia="en-GB"/>
+          <w14:ligatures w14:val="none"/>
+        </w:rPr>
+        <w:t xml:space="preserve"> = "oddities",</w:t>
+      </w:r>
+    </w:p>
+    <w:p>
+      <w:pPr>
+        <w:ind w:left="720"/>
+        <w:rPr>
+          <w:rFonts w:ascii="Calibri" w:eastAsia="Times New Roman" w:hAnsi="Calibri" w:cs="Calibri"/>
+          <w:color w:val="000000"/>
+          <w:kern w:val="0"/>
+          <w:lang w:eastAsia="en-GB"/>
+          <w14:ligatures w14:val="none"/>
+        </w:rPr>
+      </w:pPr>
+      <w:r>
+        <w:rPr>
+          <w:rFonts w:ascii="Calibri" w:eastAsia="Times New Roman" w:hAnsi="Calibri" w:cs="Calibri"/>
+          <w:color w:val="000000"/>
+          <w:kern w:val="0"/>
+          <w:lang w:eastAsia="en-GB"/>
+          <w14:ligatures w14:val="none"/>
+        </w:rPr>
+        <w:t xml:space="preserve">  control = list()</w:t>
+      </w:r>
+    </w:p>
+    <w:p>
+      <w:pPr>
+        <w:ind w:left="720"/>
+        <w:rPr>
+          <w:rFonts w:ascii="Calibri" w:eastAsia="Times New Roman" w:hAnsi="Calibri" w:cs="Calibri"/>
+          <w:color w:val="000000"/>
+          <w:kern w:val="0"/>
+          <w:lang w:eastAsia="en-GB"/>
+          <w14:ligatures w14:val="none"/>
+        </w:rPr>
+      </w:pPr>
+      <w:r>
+        <w:rPr>
+          <w:rFonts w:ascii="Calibri" w:eastAsia="Times New Roman" w:hAnsi="Calibri" w:cs="Calibri"/>
+          <w:color w:val="000000"/>
+          <w:kern w:val="0"/>
+          <w:lang w:eastAsia="en-GB"/>
+          <w14:ligatures w14:val="none"/>
+        </w:rPr>
+        <w:t>)</w:t>
+      </w:r>
+    </w:p>
+    <w:p>
+      <w:pPr>
+        <w:ind w:left="915"/>
+        <w:rPr>
+          <w:rFonts w:ascii="Calibri" w:eastAsia="Times New Roman" w:hAnsi="Calibri" w:cs="Calibri"/>
+          <w:color w:val="000000"/>
+          <w:kern w:val="0"/>
+          <w:highlight w:val="yellow"/>
+          <w:lang w:eastAsia="en-GB"/>
+          <w14:ligatures w14:val="none"/>
+        </w:rPr>
+      </w:pPr>
+      <w:r>
+        <w:rPr>
+          <w:rFonts w:ascii="Calibri" w:eastAsia="Times New Roman" w:hAnsi="Calibri" w:cs="Calibri"/>
+          <w:color w:val="000000"/>
+          <w:kern w:val="0"/>
+          <w:highlight w:val="yellow"/>
+          <w:lang w:eastAsia="en-GB"/>
+          <w14:ligatures w14:val="none"/>
+        </w:rPr>
+        <w:t xml:space="preserve"># NB, </w:t>
+      </w:r>
+      <w:r>
+        <w:rPr>
+          <w:rFonts w:ascii="Calibri" w:eastAsia="Times New Roman" w:hAnsi="Calibri" w:cs="Calibri"/>
+          <w:color w:val="000000"/>
+          <w:kern w:val="0"/>
+          <w:highlight w:val="yellow"/>
+          <w:lang w:eastAsia="en-GB"/>
+          <w14:ligatures w14:val="none"/>
+        </w:rPr>
+        <w:t xml:space="preserve">in the above function, </w:t>
+      </w:r>
+      <w:r>
+        <w:rPr>
+          <w:rFonts w:ascii="Calibri" w:eastAsia="Times New Roman" w:hAnsi="Calibri" w:cs="Calibri"/>
+          <w:color w:val="000000"/>
+          <w:kern w:val="0"/>
+          <w:highlight w:val="yellow"/>
+          <w:lang w:eastAsia="en-GB"/>
+          <w14:ligatures w14:val="none"/>
+        </w:rPr>
+        <w:t>replace ‘control = list()’ with ‘control = list(</w:t>
+      </w:r>
+      <w:proofErr w:type="spellStart"/>
+      <w:r>
+        <w:rPr>
+          <w:rFonts w:ascii="Calibri" w:eastAsia="Times New Roman" w:hAnsi="Calibri" w:cs="Calibri"/>
+          <w:color w:val="000000"/>
+          <w:kern w:val="0"/>
+          <w:highlight w:val="yellow"/>
+          <w:lang w:eastAsia="en-GB"/>
+          <w14:ligatures w14:val="none"/>
+        </w:rPr>
+        <w:t>use_stage</w:t>
+      </w:r>
+      <w:proofErr w:type="spellEnd"/>
+      <w:r>
+        <w:rPr>
+          <w:rFonts w:ascii="Calibri" w:eastAsia="Times New Roman" w:hAnsi="Calibri" w:cs="Calibri"/>
+          <w:color w:val="000000"/>
+          <w:kern w:val="0"/>
+          <w:highlight w:val="yellow"/>
+          <w:lang w:eastAsia="en-GB"/>
+          <w14:ligatures w14:val="none"/>
+        </w:rPr>
+        <w:t xml:space="preserve"> = TRUE)’</w:t>
+      </w:r>
+    </w:p>
+    <w:p>
+      <w:pPr>
+        <w:ind w:left="915"/>
+        <w:rPr>
+          <w:rFonts w:ascii="Calibri" w:eastAsia="Times New Roman" w:hAnsi="Calibri" w:cs="Calibri"/>
+          <w:color w:val="000000"/>
+          <w:kern w:val="0"/>
+          <w:highlight w:val="yellow"/>
+          <w:lang w:eastAsia="en-GB"/>
+          <w14:ligatures w14:val="none"/>
+        </w:rPr>
+      </w:pPr>
+      <w:r>
+        <w:rPr>
+          <w:rFonts w:ascii="Calibri" w:eastAsia="Times New Roman" w:hAnsi="Calibri" w:cs="Calibri"/>
+          <w:color w:val="000000"/>
+          <w:kern w:val="0"/>
+          <w:highlight w:val="yellow"/>
+          <w:lang w:eastAsia="en-GB"/>
+          <w14:ligatures w14:val="none"/>
+        </w:rPr>
+        <w:t xml:space="preserve"># </w:t>
+      </w:r>
+      <w:r>
+        <w:rPr>
+          <w:rFonts w:ascii="Calibri" w:eastAsia="Times New Roman" w:hAnsi="Calibri" w:cs="Calibri"/>
+          <w:color w:val="000000"/>
+          <w:kern w:val="0"/>
+          <w:highlight w:val="yellow"/>
+          <w:lang w:eastAsia="en-GB"/>
+          <w14:ligatures w14:val="none"/>
+        </w:rPr>
+        <w:t>to include subseries in</w:t>
+      </w:r>
+      <w:r>
+        <w:rPr>
+          <w:rFonts w:ascii="Calibri" w:eastAsia="Times New Roman" w:hAnsi="Calibri" w:cs="Calibri"/>
+          <w:color w:val="000000"/>
+          <w:kern w:val="0"/>
+          <w:highlight w:val="yellow"/>
+          <w:lang w:eastAsia="en-GB"/>
+          <w14:ligatures w14:val="none"/>
+        </w:rPr>
+        <w:t xml:space="preserve"> </w:t>
+      </w:r>
+      <w:r>
+        <w:rPr>
+          <w:rFonts w:ascii="Calibri" w:eastAsia="Times New Roman" w:hAnsi="Calibri" w:cs="Calibri"/>
+          <w:color w:val="000000"/>
+          <w:kern w:val="0"/>
+          <w:highlight w:val="yellow"/>
+          <w:lang w:eastAsia="en-GB"/>
+          <w14:ligatures w14:val="none"/>
+        </w:rPr>
+        <w:t xml:space="preserve">ICES format data runs; </w:t>
+      </w:r>
+    </w:p>
+    <w:p>
+      <w:pPr>
+        <w:ind w:left="915"/>
+        <w:rPr>
+          <w:rFonts w:ascii="Calibri" w:eastAsia="Times New Roman" w:hAnsi="Calibri" w:cs="Calibri"/>
+          <w:color w:val="000000"/>
+          <w:kern w:val="0"/>
+          <w:highlight w:val="yellow"/>
+          <w:lang w:eastAsia="en-GB"/>
+          <w14:ligatures w14:val="none"/>
+        </w:rPr>
+      </w:pPr>
+      <w:r>
+        <w:rPr>
+          <w:rFonts w:ascii="Calibri" w:eastAsia="Times New Roman" w:hAnsi="Calibri" w:cs="Calibri"/>
+          <w:color w:val="000000"/>
+          <w:kern w:val="0"/>
+          <w:highlight w:val="yellow"/>
+          <w:lang w:eastAsia="en-GB"/>
+          <w14:ligatures w14:val="none"/>
+        </w:rPr>
+        <w:t xml:space="preserve"># </w:t>
+      </w:r>
+      <w:r>
+        <w:rPr>
+          <w:rFonts w:ascii="Calibri" w:eastAsia="Times New Roman" w:hAnsi="Calibri" w:cs="Calibri"/>
+          <w:color w:val="000000"/>
+          <w:kern w:val="0"/>
+          <w:highlight w:val="yellow"/>
+          <w:lang w:eastAsia="en-GB"/>
+          <w14:ligatures w14:val="none"/>
+        </w:rPr>
+        <w:t>for ‘external’ format runs, if the input data file includes a column named ‘subseries’</w:t>
+      </w:r>
+      <w:r>
+        <w:rPr>
+          <w:rFonts w:ascii="Calibri" w:eastAsia="Times New Roman" w:hAnsi="Calibri" w:cs="Calibri"/>
+          <w:color w:val="000000"/>
+          <w:kern w:val="0"/>
+          <w:highlight w:val="yellow"/>
+          <w:lang w:eastAsia="en-GB"/>
+          <w14:ligatures w14:val="none"/>
+        </w:rPr>
+        <w:t>,</w:t>
+      </w:r>
+      <w:r>
+        <w:rPr>
+          <w:rFonts w:ascii="Calibri" w:eastAsia="Times New Roman" w:hAnsi="Calibri" w:cs="Calibri"/>
+          <w:color w:val="000000"/>
+          <w:kern w:val="0"/>
+          <w:highlight w:val="yellow"/>
+          <w:lang w:eastAsia="en-GB"/>
+          <w14:ligatures w14:val="none"/>
+        </w:rPr>
+        <w:t xml:space="preserve"> the</w:t>
+      </w:r>
+    </w:p>
+    <w:p>
+      <w:pPr>
+        <w:ind w:left="915"/>
+        <w:rPr>
+          <w:rFonts w:ascii="Calibri" w:eastAsia="Times New Roman" w:hAnsi="Calibri" w:cs="Calibri"/>
+          <w:color w:val="000000"/>
+          <w:kern w:val="0"/>
+          <w:highlight w:val="yellow"/>
+          <w:lang w:eastAsia="en-GB"/>
+          <w14:ligatures w14:val="none"/>
+        </w:rPr>
+      </w:pPr>
+      <w:r>
+        <w:rPr>
+          <w:rFonts w:ascii="Calibri" w:eastAsia="Times New Roman" w:hAnsi="Calibri" w:cs="Calibri"/>
+          <w:color w:val="000000"/>
+          <w:kern w:val="0"/>
+          <w:highlight w:val="yellow"/>
+          <w:lang w:eastAsia="en-GB"/>
+          <w14:ligatures w14:val="none"/>
+        </w:rPr>
+        <w:t xml:space="preserve"># </w:t>
+      </w:r>
+      <w:r>
+        <w:rPr>
+          <w:rFonts w:ascii="Calibri" w:eastAsia="Times New Roman" w:hAnsi="Calibri" w:cs="Calibri"/>
+          <w:color w:val="000000"/>
+          <w:kern w:val="0"/>
+          <w:highlight w:val="yellow"/>
+          <w:lang w:eastAsia="en-GB"/>
+          <w14:ligatures w14:val="none"/>
+        </w:rPr>
+        <w:t xml:space="preserve">data in this column will be used to define subseries, to exclude subseries runs this </w:t>
+      </w:r>
+    </w:p>
+    <w:p>
+      <w:pPr>
+        <w:ind w:left="915"/>
+        <w:rPr>
+          <w:rFonts w:ascii="Calibri" w:eastAsia="Times New Roman" w:hAnsi="Calibri" w:cs="Calibri"/>
+          <w:color w:val="000000"/>
+          <w:kern w:val="0"/>
+          <w:lang w:eastAsia="en-GB"/>
+          <w14:ligatures w14:val="none"/>
+        </w:rPr>
+      </w:pPr>
+      <w:r>
+        <w:rPr>
+          <w:rFonts w:ascii="Calibri" w:eastAsia="Times New Roman" w:hAnsi="Calibri" w:cs="Calibri"/>
+          <w:color w:val="000000"/>
+          <w:kern w:val="0"/>
+          <w:highlight w:val="yellow"/>
+          <w:lang w:eastAsia="en-GB"/>
+          <w14:ligatures w14:val="none"/>
+        </w:rPr>
+        <w:t xml:space="preserve"># </w:t>
+      </w:r>
+      <w:r>
+        <w:rPr>
+          <w:rFonts w:ascii="Calibri" w:eastAsia="Times New Roman" w:hAnsi="Calibri" w:cs="Calibri"/>
+          <w:color w:val="000000"/>
+          <w:kern w:val="0"/>
+          <w:highlight w:val="yellow"/>
+          <w:lang w:eastAsia="en-GB"/>
+          <w14:ligatures w14:val="none"/>
+        </w:rPr>
+        <w:t xml:space="preserve">column can be omitted or renamed e.g. to </w:t>
+      </w:r>
+      <w:r>
+        <w:rPr>
+          <w:rFonts w:ascii="Calibri" w:eastAsia="Times New Roman" w:hAnsi="Calibri" w:cs="Calibri"/>
+          <w:color w:val="000000"/>
+          <w:kern w:val="0"/>
+          <w:highlight w:val="yellow"/>
+          <w:lang w:eastAsia="en-GB"/>
+          <w14:ligatures w14:val="none"/>
+        </w:rPr>
+        <w:t>‘</w:t>
+      </w:r>
+      <w:proofErr w:type="spellStart"/>
+      <w:r>
+        <w:rPr>
+          <w:rFonts w:ascii="Calibri" w:eastAsia="Times New Roman" w:hAnsi="Calibri" w:cs="Calibri"/>
+          <w:color w:val="000000"/>
+          <w:kern w:val="0"/>
+          <w:highlight w:val="yellow"/>
+          <w:lang w:eastAsia="en-GB"/>
+          <w14:ligatures w14:val="none"/>
+        </w:rPr>
+        <w:t>nosubseries</w:t>
+      </w:r>
+      <w:proofErr w:type="spellEnd"/>
+      <w:r>
+        <w:rPr>
+          <w:rFonts w:ascii="Calibri" w:eastAsia="Times New Roman" w:hAnsi="Calibri" w:cs="Calibri"/>
+          <w:color w:val="000000"/>
+          <w:kern w:val="0"/>
+          <w:highlight w:val="yellow"/>
+          <w:lang w:eastAsia="en-GB"/>
+          <w14:ligatures w14:val="none"/>
+        </w:rPr>
+        <w:t>’</w:t>
+      </w:r>
+      <w:r>
+        <w:rPr>
+          <w:rFonts w:ascii="Calibri" w:eastAsia="Times New Roman" w:hAnsi="Calibri" w:cs="Calibri"/>
+          <w:color w:val="000000"/>
+          <w:kern w:val="0"/>
+          <w:lang w:eastAsia="en-GB"/>
+          <w14:ligatures w14:val="none"/>
+        </w:rPr>
+        <w:t xml:space="preserve"> </w:t>
+      </w:r>
+    </w:p>
+    <w:p>
+      <w:pPr>
+        <w:ind w:left="720"/>
+        <w:rPr>
+          <w:rFonts w:ascii="Calibri" w:eastAsia="Times New Roman" w:hAnsi="Calibri" w:cs="Calibri"/>
+          <w:color w:val="000000"/>
+          <w:kern w:val="0"/>
+          <w:lang w:eastAsia="en-GB"/>
+          <w14:ligatures w14:val="none"/>
+        </w:rPr>
+      </w:pPr>
+    </w:p>
+    <w:p>
+      <w:pPr>
+        <w:ind w:left="720"/>
+        <w:rPr>
+          <w:rFonts w:ascii="Calibri" w:eastAsia="Times New Roman" w:hAnsi="Calibri" w:cs="Calibri"/>
+          <w:color w:val="000000"/>
+          <w:kern w:val="0"/>
+          <w:lang w:val="it-IT" w:eastAsia="en-GB"/>
+          <w14:ligatures w14:val="none"/>
+        </w:rPr>
+      </w:pPr>
+      <w:r>
+        <w:rPr>
+          <w:rFonts w:ascii="Calibri" w:eastAsia="Times New Roman" w:hAnsi="Calibri" w:cs="Calibri"/>
+          <w:color w:val="000000"/>
+          <w:kern w:val="0"/>
+          <w:lang w:val="it-IT" w:eastAsia="en-GB"/>
+          <w14:ligatures w14:val="none"/>
+        </w:rPr>
+        <w:t>biota_data &lt;- tidy_data(biota_data)</w:t>
+      </w:r>
+    </w:p>
+    <w:p>
+      <w:pPr>
+        <w:ind w:left="720"/>
+        <w:rPr>
+          <w:rFonts w:ascii="Calibri" w:eastAsia="Times New Roman" w:hAnsi="Calibri" w:cs="Calibri"/>
+          <w:color w:val="000000"/>
+          <w:kern w:val="0"/>
+          <w:lang w:val="it-IT" w:eastAsia="en-GB"/>
+          <w14:ligatures w14:val="none"/>
+        </w:rPr>
+      </w:pPr>
+    </w:p>
+    <w:p>
+      <w:pPr>
+        <w:ind w:left="720"/>
+        <w:rPr>
+          <w:rFonts w:ascii="Calibri" w:eastAsia="Times New Roman" w:hAnsi="Calibri" w:cs="Calibri"/>
+          <w:color w:val="000000"/>
+          <w:kern w:val="0"/>
+          <w:lang w:val="it-IT" w:eastAsia="en-GB"/>
+          <w14:ligatures w14:val="none"/>
+        </w:rPr>
+      </w:pPr>
+      <w:r>
+        <w:rPr>
+          <w:rFonts w:ascii="Calibri" w:eastAsia="Times New Roman" w:hAnsi="Calibri" w:cs="Calibri"/>
+          <w:color w:val="000000"/>
+          <w:kern w:val="0"/>
+          <w:lang w:val="it-IT" w:eastAsia="en-GB"/>
+          <w14:ligatures w14:val="none"/>
+        </w:rPr>
+        <w:t>biota_timeseries &lt;-create_timeseries(</w:t>
+      </w:r>
+    </w:p>
+    <w:p>
+      <w:pPr>
+        <w:ind w:left="720"/>
+        <w:rPr>
+          <w:rFonts w:ascii="Calibri" w:eastAsia="Times New Roman" w:hAnsi="Calibri" w:cs="Calibri"/>
+          <w:color w:val="000000"/>
+          <w:kern w:val="0"/>
+          <w:lang w:val="it-IT" w:eastAsia="en-GB"/>
+          <w14:ligatures w14:val="none"/>
+        </w:rPr>
+      </w:pPr>
+      <w:r>
+        <w:rPr>
+          <w:rFonts w:ascii="Calibri" w:eastAsia="Times New Roman" w:hAnsi="Calibri" w:cs="Calibri"/>
+          <w:color w:val="000000"/>
+          <w:kern w:val="0"/>
+          <w:lang w:val="it-IT" w:eastAsia="en-GB"/>
+          <w14:ligatures w14:val="none"/>
+        </w:rPr>
+        <w:t xml:space="preserve">  biota_data,</w:t>
+      </w:r>
+    </w:p>
+    <w:p>
+      <w:pPr>
+        <w:ind w:left="720"/>
+        <w:rPr>
+          <w:rFonts w:ascii="Calibri" w:eastAsia="Times New Roman" w:hAnsi="Calibri" w:cs="Calibri"/>
+          <w:color w:val="000000"/>
+          <w:kern w:val="0"/>
+          <w:lang w:val="it-IT" w:eastAsia="en-GB"/>
+          <w14:ligatures w14:val="none"/>
+        </w:rPr>
+      </w:pPr>
+      <w:r>
+        <w:rPr>
+          <w:rFonts w:ascii="Calibri" w:eastAsia="Times New Roman" w:hAnsi="Calibri" w:cs="Calibri"/>
+          <w:color w:val="000000"/>
+          <w:kern w:val="0"/>
+          <w:lang w:val="it-IT" w:eastAsia="en-GB"/>
+          <w14:ligatures w14:val="none"/>
+        </w:rPr>
+        <w:t xml:space="preserve">  determinands = ctsm_get_determinands(biota_data$info),</w:t>
+      </w:r>
+    </w:p>
+    <w:p>
+      <w:pPr>
+        <w:ind w:left="720"/>
+        <w:rPr>
+          <w:rFonts w:ascii="Calibri" w:eastAsia="Times New Roman" w:hAnsi="Calibri" w:cs="Calibri"/>
+          <w:color w:val="000000"/>
+          <w:kern w:val="0"/>
+          <w:lang w:val="it-IT" w:eastAsia="en-GB"/>
+          <w14:ligatures w14:val="none"/>
+        </w:rPr>
+      </w:pPr>
+      <w:r>
+        <w:rPr>
+          <w:rFonts w:ascii="Calibri" w:eastAsia="Times New Roman" w:hAnsi="Calibri" w:cs="Calibri"/>
+          <w:color w:val="000000"/>
+          <w:kern w:val="0"/>
+          <w:lang w:val="it-IT" w:eastAsia="en-GB"/>
+          <w14:ligatures w14:val="none"/>
+        </w:rPr>
+        <w:t xml:space="preserve">  determinands.control = NULL,</w:t>
+      </w:r>
+    </w:p>
+    <w:p>
+      <w:pPr>
+        <w:ind w:left="720"/>
+        <w:rPr>
+          <w:rFonts w:ascii="Calibri" w:eastAsia="Times New Roman" w:hAnsi="Calibri" w:cs="Calibri"/>
+          <w:color w:val="000000"/>
+          <w:kern w:val="0"/>
+          <w:lang w:eastAsia="en-GB"/>
+          <w14:ligatures w14:val="none"/>
+        </w:rPr>
+      </w:pPr>
+      <w:r>
+        <w:rPr>
+          <w:rFonts w:ascii="Calibri" w:eastAsia="Times New Roman" w:hAnsi="Calibri" w:cs="Calibri"/>
+          <w:color w:val="000000"/>
+          <w:kern w:val="0"/>
+          <w:lang w:val="it-IT" w:eastAsia="en-GB"/>
+          <w14:ligatures w14:val="none"/>
+        </w:rPr>
+        <w:t xml:space="preserve">  </w:t>
+      </w:r>
+      <w:proofErr w:type="spellStart"/>
+      <w:r>
+        <w:rPr>
+          <w:rFonts w:ascii="Calibri" w:eastAsia="Times New Roman" w:hAnsi="Calibri" w:cs="Calibri"/>
+          <w:color w:val="000000"/>
+          <w:kern w:val="0"/>
+          <w:lang w:eastAsia="en-GB"/>
+          <w14:ligatures w14:val="none"/>
+        </w:rPr>
+        <w:t>oddity_path</w:t>
+      </w:r>
+      <w:proofErr w:type="spellEnd"/>
+      <w:r>
+        <w:rPr>
+          <w:rFonts w:ascii="Calibri" w:eastAsia="Times New Roman" w:hAnsi="Calibri" w:cs="Calibri"/>
+          <w:color w:val="000000"/>
+          <w:kern w:val="0"/>
+          <w:lang w:eastAsia="en-GB"/>
+          <w14:ligatures w14:val="none"/>
+        </w:rPr>
+        <w:t xml:space="preserve"> = "oddities",</w:t>
+      </w:r>
+    </w:p>
+    <w:p>
+      <w:pPr>
+        <w:ind w:left="720"/>
+        <w:rPr>
+          <w:rFonts w:ascii="Calibri" w:eastAsia="Times New Roman" w:hAnsi="Calibri" w:cs="Calibri"/>
+          <w:color w:val="000000"/>
+          <w:kern w:val="0"/>
+          <w:lang w:eastAsia="en-GB"/>
+          <w14:ligatures w14:val="none"/>
+        </w:rPr>
+      </w:pPr>
+      <w:r>
+        <w:rPr>
+          <w:rFonts w:ascii="Calibri" w:eastAsia="Times New Roman" w:hAnsi="Calibri" w:cs="Calibri"/>
+          <w:color w:val="000000"/>
+          <w:kern w:val="0"/>
+          <w:lang w:eastAsia="en-GB"/>
+          <w14:ligatures w14:val="none"/>
+        </w:rPr>
+        <w:t xml:space="preserve">  </w:t>
+      </w:r>
+      <w:proofErr w:type="spellStart"/>
+      <w:r>
+        <w:rPr>
+          <w:rFonts w:ascii="Calibri" w:eastAsia="Times New Roman" w:hAnsi="Calibri" w:cs="Calibri"/>
+          <w:color w:val="000000"/>
+          <w:kern w:val="0"/>
+          <w:lang w:eastAsia="en-GB"/>
+          <w14:ligatures w14:val="none"/>
+        </w:rPr>
+        <w:t>return_early</w:t>
+      </w:r>
+      <w:proofErr w:type="spellEnd"/>
+      <w:r>
+        <w:rPr>
+          <w:rFonts w:ascii="Calibri" w:eastAsia="Times New Roman" w:hAnsi="Calibri" w:cs="Calibri"/>
+          <w:color w:val="000000"/>
+          <w:kern w:val="0"/>
+          <w:lang w:eastAsia="en-GB"/>
+          <w14:ligatures w14:val="none"/>
+        </w:rPr>
+        <w:t xml:space="preserve"> = FALSE,</w:t>
+      </w:r>
+    </w:p>
+    <w:p>
+      <w:pPr>
+        <w:ind w:left="720"/>
+        <w:rPr>
+          <w:rFonts w:ascii="Calibri" w:eastAsia="Times New Roman" w:hAnsi="Calibri" w:cs="Calibri"/>
+          <w:color w:val="000000"/>
+          <w:kern w:val="0"/>
+          <w:lang w:eastAsia="en-GB"/>
+          <w14:ligatures w14:val="none"/>
+        </w:rPr>
+      </w:pPr>
+      <w:r>
+        <w:rPr>
+          <w:rFonts w:ascii="Calibri" w:eastAsia="Times New Roman" w:hAnsi="Calibri" w:cs="Calibri"/>
+          <w:color w:val="000000"/>
+          <w:kern w:val="0"/>
+          <w:lang w:eastAsia="en-GB"/>
+          <w14:ligatures w14:val="none"/>
+        </w:rPr>
+        <w:t xml:space="preserve">  </w:t>
+      </w:r>
+      <w:proofErr w:type="spellStart"/>
+      <w:r>
+        <w:rPr>
+          <w:rFonts w:ascii="Calibri" w:eastAsia="Times New Roman" w:hAnsi="Calibri" w:cs="Calibri"/>
+          <w:color w:val="000000"/>
+          <w:kern w:val="0"/>
+          <w:lang w:eastAsia="en-GB"/>
+          <w14:ligatures w14:val="none"/>
+        </w:rPr>
+        <w:t>print_code_warnings</w:t>
+      </w:r>
+      <w:proofErr w:type="spellEnd"/>
+      <w:r>
+        <w:rPr>
+          <w:rFonts w:ascii="Calibri" w:eastAsia="Times New Roman" w:hAnsi="Calibri" w:cs="Calibri"/>
+          <w:color w:val="000000"/>
+          <w:kern w:val="0"/>
+          <w:lang w:eastAsia="en-GB"/>
+          <w14:ligatures w14:val="none"/>
+        </w:rPr>
+        <w:t xml:space="preserve"> = FALSE,</w:t>
+      </w:r>
+    </w:p>
+    <w:p>
+      <w:pPr>
+        <w:ind w:left="720"/>
+        <w:rPr>
+          <w:rFonts w:ascii="Calibri" w:eastAsia="Times New Roman" w:hAnsi="Calibri" w:cs="Calibri"/>
+          <w:color w:val="000000"/>
+          <w:kern w:val="0"/>
+          <w:lang w:eastAsia="en-GB"/>
+          <w14:ligatures w14:val="none"/>
+        </w:rPr>
+      </w:pPr>
+      <w:r>
+        <w:rPr>
+          <w:rFonts w:ascii="Calibri" w:eastAsia="Times New Roman" w:hAnsi="Calibri" w:cs="Calibri"/>
+          <w:color w:val="000000"/>
+          <w:kern w:val="0"/>
+          <w:lang w:eastAsia="en-GB"/>
+          <w14:ligatures w14:val="none"/>
+        </w:rPr>
+        <w:t xml:space="preserve">  </w:t>
+      </w:r>
+      <w:proofErr w:type="spellStart"/>
+      <w:r>
+        <w:rPr>
+          <w:rFonts w:ascii="Calibri" w:eastAsia="Times New Roman" w:hAnsi="Calibri" w:cs="Calibri"/>
+          <w:color w:val="000000"/>
+          <w:kern w:val="0"/>
+          <w:lang w:eastAsia="en-GB"/>
+          <w14:ligatures w14:val="none"/>
+        </w:rPr>
+        <w:t>get_basis</w:t>
+      </w:r>
+      <w:proofErr w:type="spellEnd"/>
+      <w:r>
+        <w:rPr>
+          <w:rFonts w:ascii="Calibri" w:eastAsia="Times New Roman" w:hAnsi="Calibri" w:cs="Calibri"/>
+          <w:color w:val="000000"/>
+          <w:kern w:val="0"/>
+          <w:lang w:eastAsia="en-GB"/>
           <w14:ligatures w14:val="none"/>
         </w:rPr>
         <w:t xml:space="preserve"> = </w:t>
       </w:r>
-      <w:r>
-        <w:rPr>
-          <w:rFonts w:ascii="Calibri" w:eastAsia="Times New Roman" w:hAnsi="Calibri" w:cs="Calibri"/>
-          <w:color w:val="000000"/>
-          <w:kern w:val="0"/>
-          <w:lang w:val="fr-FR" w:eastAsia="en-GB"/>
-          <w14:ligatures w14:val="none"/>
-        </w:rPr>
-        <w:t>“information”</w:t>
-      </w:r>
-      <w:r>
-        <w:rPr>
-          <w:rFonts w:ascii="Calibri" w:eastAsia="Times New Roman" w:hAnsi="Calibri" w:cs="Calibri"/>
-          <w:color w:val="000000"/>
-          <w:kern w:val="0"/>
-          <w:lang w:val="fr-FR" w:eastAsia="en-GB"/>
+      <w:proofErr w:type="spellStart"/>
+      <w:r>
+        <w:rPr>
+          <w:rFonts w:ascii="Calibri" w:eastAsia="Times New Roman" w:hAnsi="Calibri" w:cs="Calibri"/>
+          <w:color w:val="000000"/>
+          <w:kern w:val="0"/>
+          <w:lang w:eastAsia="en-GB"/>
+          <w14:ligatures w14:val="none"/>
+        </w:rPr>
+        <w:t>get_basis_most_common</w:t>
+      </w:r>
+      <w:proofErr w:type="spellEnd"/>
+      <w:r>
+        <w:rPr>
+          <w:rFonts w:ascii="Calibri" w:eastAsia="Times New Roman" w:hAnsi="Calibri" w:cs="Calibri"/>
+          <w:color w:val="000000"/>
+          <w:kern w:val="0"/>
+          <w:lang w:eastAsia="en-GB"/>
           <w14:ligatures w14:val="none"/>
         </w:rPr>
         <w:t>,</w:t>
@@ -3057,48 +3821,60 @@
           <w:rFonts w:ascii="Calibri" w:eastAsia="Times New Roman" w:hAnsi="Calibri" w:cs="Calibri"/>
           <w:color w:val="000000"/>
           <w:kern w:val="0"/>
-          <w:lang w:eastAsia="en-GB"/>
-          <w14:ligatures w14:val="none"/>
-        </w:rPr>
-      </w:pPr>
-      <w:r>
-        <w:rPr>
-          <w:rFonts w:ascii="Calibri" w:eastAsia="Times New Roman" w:hAnsi="Calibri" w:cs="Calibri"/>
-          <w:color w:val="000000"/>
-          <w:kern w:val="0"/>
-          <w:lang w:val="fr-FR" w:eastAsia="en-GB"/>
+          <w:lang w:val="da-DK" w:eastAsia="en-GB"/>
+          <w14:ligatures w14:val="none"/>
+        </w:rPr>
+      </w:pPr>
+      <w:r>
+        <w:rPr>
+          <w:rFonts w:ascii="Calibri" w:eastAsia="Times New Roman" w:hAnsi="Calibri" w:cs="Calibri"/>
+          <w:color w:val="000000"/>
+          <w:kern w:val="0"/>
+          <w:lang w:eastAsia="en-GB"/>
           <w14:ligatures w14:val="none"/>
         </w:rPr>
         <w:t xml:space="preserve">  </w:t>
       </w:r>
-      <w:r>
-        <w:rPr>
-          <w:rFonts w:ascii="Calibri" w:eastAsia="Times New Roman" w:hAnsi="Calibri" w:cs="Calibri"/>
-          <w:color w:val="000000"/>
-          <w:kern w:val="0"/>
-          <w:lang w:eastAsia="en-GB"/>
-          <w14:ligatures w14:val="none"/>
-        </w:rPr>
-        <w:t>extraction = NULL,</w:t>
-      </w:r>
-    </w:p>
-    <w:p>
-      <w:pPr>
-        <w:ind w:left="720"/>
-        <w:rPr>
-          <w:rFonts w:ascii="Calibri" w:eastAsia="Times New Roman" w:hAnsi="Calibri" w:cs="Calibri"/>
-          <w:color w:val="000000"/>
-          <w:kern w:val="0"/>
-          <w:lang w:eastAsia="en-GB"/>
-          <w14:ligatures w14:val="none"/>
-        </w:rPr>
-      </w:pPr>
-      <w:r>
-        <w:rPr>
-          <w:rFonts w:ascii="Calibri" w:eastAsia="Times New Roman" w:hAnsi="Calibri" w:cs="Calibri"/>
-          <w:color w:val="000000"/>
-          <w:kern w:val="0"/>
-          <w:lang w:eastAsia="en-GB"/>
+      <w:proofErr w:type="spellStart"/>
+      <w:r>
+        <w:rPr>
+          <w:rFonts w:ascii="Calibri" w:eastAsia="Times New Roman" w:hAnsi="Calibri" w:cs="Calibri"/>
+          <w:color w:val="000000"/>
+          <w:kern w:val="0"/>
+          <w:lang w:val="da-DK" w:eastAsia="en-GB"/>
+          <w14:ligatures w14:val="none"/>
+        </w:rPr>
+        <w:t>normalise</w:t>
+      </w:r>
+      <w:proofErr w:type="spellEnd"/>
+      <w:r>
+        <w:rPr>
+          <w:rFonts w:ascii="Calibri" w:eastAsia="Times New Roman" w:hAnsi="Calibri" w:cs="Calibri"/>
+          <w:color w:val="000000"/>
+          <w:kern w:val="0"/>
+          <w:lang w:val="da-DK" w:eastAsia="en-GB"/>
+          <w14:ligatures w14:val="none"/>
+        </w:rPr>
+        <w:t xml:space="preserve"> = FALSE,</w:t>
+      </w:r>
+    </w:p>
+    <w:p>
+      <w:pPr>
+        <w:ind w:left="720"/>
+        <w:rPr>
+          <w:rFonts w:ascii="Calibri" w:eastAsia="Times New Roman" w:hAnsi="Calibri" w:cs="Calibri"/>
+          <w:color w:val="000000"/>
+          <w:kern w:val="0"/>
+          <w:lang w:val="da-DK" w:eastAsia="en-GB"/>
+          <w14:ligatures w14:val="none"/>
+        </w:rPr>
+      </w:pPr>
+      <w:r>
+        <w:rPr>
+          <w:rFonts w:ascii="Calibri" w:eastAsia="Times New Roman" w:hAnsi="Calibri" w:cs="Calibri"/>
+          <w:color w:val="000000"/>
+          <w:kern w:val="0"/>
+          <w:lang w:val="da-DK" w:eastAsia="en-GB"/>
           <w14:ligatures w14:val="none"/>
         </w:rPr>
         <w:t xml:space="preserve">  </w:t>
@@ -3109,10 +3885,10 @@
           <w:rFonts w:ascii="Calibri" w:eastAsia="Times New Roman" w:hAnsi="Calibri" w:cs="Calibri"/>
           <w:color w:val="000000"/>
           <w:kern w:val="0"/>
-          <w:lang w:eastAsia="en-GB"/>
-          <w14:ligatures w14:val="none"/>
-        </w:rPr>
-        <w:t>max_year</w:t>
+          <w:lang w:val="da-DK" w:eastAsia="en-GB"/>
+          <w14:ligatures w14:val="none"/>
+        </w:rPr>
+        <w:t>normalise.control</w:t>
       </w:r>
       <w:proofErr w:type="spellEnd"/>
       <w:r>
@@ -3120,115 +3896,29 @@
           <w:rFonts w:ascii="Calibri" w:eastAsia="Times New Roman" w:hAnsi="Calibri" w:cs="Calibri"/>
           <w:color w:val="000000"/>
           <w:kern w:val="0"/>
-          <w:lang w:eastAsia="en-GB"/>
-          <w14:ligatures w14:val="none"/>
-        </w:rPr>
-        <w:t xml:space="preserve"> = </w:t>
-      </w:r>
-      <w:r>
-        <w:rPr>
-          <w:rFonts w:ascii="Calibri" w:eastAsia="Times New Roman" w:hAnsi="Calibri" w:cs="Calibri"/>
-          <w:color w:val="000000"/>
-          <w:kern w:val="0"/>
-          <w:lang w:eastAsia="en-GB"/>
-          <w14:ligatures w14:val="none"/>
-        </w:rPr>
-        <w:t>NULL</w:t>
-      </w:r>
-      <w:r>
-        <w:rPr>
-          <w:rFonts w:ascii="Calibri" w:eastAsia="Times New Roman" w:hAnsi="Calibri" w:cs="Calibri"/>
-          <w:color w:val="000000"/>
-          <w:kern w:val="0"/>
-          <w:lang w:eastAsia="en-GB"/>
-          <w14:ligatures w14:val="none"/>
-        </w:rPr>
-        <w:t>,</w:t>
-      </w:r>
-    </w:p>
-    <w:p>
-      <w:pPr>
-        <w:ind w:left="720"/>
-        <w:rPr>
-          <w:rFonts w:ascii="Calibri" w:eastAsia="Times New Roman" w:hAnsi="Calibri" w:cs="Calibri"/>
-          <w:color w:val="000000"/>
-          <w:kern w:val="0"/>
-          <w:lang w:eastAsia="en-GB"/>
-          <w14:ligatures w14:val="none"/>
-        </w:rPr>
-      </w:pPr>
-      <w:r>
-        <w:rPr>
-          <w:rFonts w:ascii="Calibri" w:eastAsia="Times New Roman" w:hAnsi="Calibri" w:cs="Calibri"/>
-          <w:color w:val="000000"/>
-          <w:kern w:val="0"/>
-          <w:lang w:eastAsia="en-GB"/>
-          <w14:ligatures w14:val="none"/>
-        </w:rPr>
-        <w:t xml:space="preserve">  </w:t>
-      </w:r>
-      <w:proofErr w:type="spellStart"/>
-      <w:r>
-        <w:rPr>
-          <w:rFonts w:ascii="Calibri" w:eastAsia="Times New Roman" w:hAnsi="Calibri" w:cs="Calibri"/>
-          <w:color w:val="000000"/>
-          <w:kern w:val="0"/>
-          <w:lang w:eastAsia="en-GB"/>
-          <w14:ligatures w14:val="none"/>
-        </w:rPr>
-        <w:t>oddity_dir</w:t>
-      </w:r>
-      <w:proofErr w:type="spellEnd"/>
-      <w:r>
-        <w:rPr>
-          <w:rFonts w:ascii="Calibri" w:eastAsia="Times New Roman" w:hAnsi="Calibri" w:cs="Calibri"/>
-          <w:color w:val="000000"/>
-          <w:kern w:val="0"/>
-          <w:lang w:eastAsia="en-GB"/>
-          <w14:ligatures w14:val="none"/>
-        </w:rPr>
-        <w:t xml:space="preserve"> = "oddities",</w:t>
-      </w:r>
-    </w:p>
-    <w:p>
-      <w:pPr>
-        <w:ind w:left="720"/>
-        <w:rPr>
-          <w:rFonts w:ascii="Calibri" w:eastAsia="Times New Roman" w:hAnsi="Calibri" w:cs="Calibri"/>
-          <w:color w:val="000000"/>
-          <w:kern w:val="0"/>
-          <w:lang w:eastAsia="en-GB"/>
-          <w14:ligatures w14:val="none"/>
-        </w:rPr>
-      </w:pPr>
-      <w:r>
-        <w:rPr>
-          <w:rFonts w:ascii="Calibri" w:eastAsia="Times New Roman" w:hAnsi="Calibri" w:cs="Calibri"/>
-          <w:color w:val="000000"/>
-          <w:kern w:val="0"/>
-          <w:lang w:eastAsia="en-GB"/>
-          <w14:ligatures w14:val="none"/>
-        </w:rPr>
-        <w:t xml:space="preserve">  control = </w:t>
-      </w:r>
-      <w:proofErr w:type="gramStart"/>
-      <w:r>
-        <w:rPr>
-          <w:rFonts w:ascii="Calibri" w:eastAsia="Times New Roman" w:hAnsi="Calibri" w:cs="Calibri"/>
-          <w:color w:val="000000"/>
-          <w:kern w:val="0"/>
-          <w:lang w:eastAsia="en-GB"/>
-          <w14:ligatures w14:val="none"/>
-        </w:rPr>
-        <w:t>list(</w:t>
-      </w:r>
-      <w:proofErr w:type="gramEnd"/>
-      <w:r>
-        <w:rPr>
-          <w:rFonts w:ascii="Calibri" w:eastAsia="Times New Roman" w:hAnsi="Calibri" w:cs="Calibri"/>
-          <w:color w:val="000000"/>
-          <w:kern w:val="0"/>
-          <w:lang w:eastAsia="en-GB"/>
+          <w:lang w:val="da-DK" w:eastAsia="en-GB"/>
+          <w14:ligatures w14:val="none"/>
+        </w:rPr>
+        <w:t xml:space="preserve"> = list()</w:t>
+      </w:r>
+    </w:p>
+    <w:p>
+      <w:pPr>
+        <w:ind w:left="720"/>
+        <w:rPr>
+          <w:rFonts w:ascii="Calibri" w:eastAsia="Times New Roman" w:hAnsi="Calibri" w:cs="Calibri"/>
+          <w:color w:val="000000"/>
+          <w:kern w:val="0"/>
+          <w:lang w:val="da-DK" w:eastAsia="en-GB"/>
+          <w14:ligatures w14:val="none"/>
+        </w:rPr>
+      </w:pPr>
+      <w:r>
+        <w:rPr>
+          <w:rFonts w:ascii="Calibri" w:eastAsia="Times New Roman" w:hAnsi="Calibri" w:cs="Calibri"/>
+          <w:color w:val="000000"/>
+          <w:kern w:val="0"/>
+          <w:lang w:val="da-DK" w:eastAsia="en-GB"/>
           <w14:ligatures w14:val="none"/>
         </w:rPr>
         <w:t>)</w:t>
@@ -3241,1035 +3931,7 @@
           <w:rFonts w:ascii="Calibri" w:eastAsia="Times New Roman" w:hAnsi="Calibri" w:cs="Calibri"/>
           <w:color w:val="000000"/>
           <w:kern w:val="0"/>
-          <w:lang w:eastAsia="en-GB"/>
-          <w14:ligatures w14:val="none"/>
-        </w:rPr>
-      </w:pPr>
-      <w:r>
-        <w:rPr>
-          <w:rFonts w:ascii="Calibri" w:eastAsia="Times New Roman" w:hAnsi="Calibri" w:cs="Calibri"/>
-          <w:color w:val="000000"/>
-          <w:kern w:val="0"/>
-          <w:lang w:eastAsia="en-GB"/>
-          <w14:ligatures w14:val="none"/>
-        </w:rPr>
-        <w:t>)</w:t>
-      </w:r>
-    </w:p>
-    <w:p>
-      <w:pPr>
-        <w:ind w:left="915"/>
-        <w:rPr>
-          <w:rFonts w:ascii="Calibri" w:eastAsia="Times New Roman" w:hAnsi="Calibri" w:cs="Calibri"/>
-          <w:color w:val="000000"/>
-          <w:kern w:val="0"/>
-          <w:highlight w:val="yellow"/>
-          <w:lang w:eastAsia="en-GB"/>
-          <w14:ligatures w14:val="none"/>
-        </w:rPr>
-      </w:pPr>
-      <w:r>
-        <w:rPr>
-          <w:rFonts w:ascii="Calibri" w:eastAsia="Times New Roman" w:hAnsi="Calibri" w:cs="Calibri"/>
-          <w:color w:val="000000"/>
-          <w:kern w:val="0"/>
-          <w:highlight w:val="yellow"/>
-          <w:lang w:eastAsia="en-GB"/>
-          <w14:ligatures w14:val="none"/>
-        </w:rPr>
-        <w:t xml:space="preserve"># NB, </w:t>
-      </w:r>
-      <w:r>
-        <w:rPr>
-          <w:rFonts w:ascii="Calibri" w:eastAsia="Times New Roman" w:hAnsi="Calibri" w:cs="Calibri"/>
-          <w:color w:val="000000"/>
-          <w:kern w:val="0"/>
-          <w:highlight w:val="yellow"/>
-          <w:lang w:eastAsia="en-GB"/>
-          <w14:ligatures w14:val="none"/>
-        </w:rPr>
-        <w:t xml:space="preserve">in the above function, </w:t>
-      </w:r>
-      <w:r>
-        <w:rPr>
-          <w:rFonts w:ascii="Calibri" w:eastAsia="Times New Roman" w:hAnsi="Calibri" w:cs="Calibri"/>
-          <w:color w:val="000000"/>
-          <w:kern w:val="0"/>
-          <w:highlight w:val="yellow"/>
-          <w:lang w:eastAsia="en-GB"/>
-          <w14:ligatures w14:val="none"/>
-        </w:rPr>
-        <w:t xml:space="preserve">replace ‘control = </w:t>
-      </w:r>
-      <w:proofErr w:type="gramStart"/>
-      <w:r>
-        <w:rPr>
-          <w:rFonts w:ascii="Calibri" w:eastAsia="Times New Roman" w:hAnsi="Calibri" w:cs="Calibri"/>
-          <w:color w:val="000000"/>
-          <w:kern w:val="0"/>
-          <w:highlight w:val="yellow"/>
-          <w:lang w:eastAsia="en-GB"/>
-          <w14:ligatures w14:val="none"/>
-        </w:rPr>
-        <w:t>list(</w:t>
-      </w:r>
-      <w:proofErr w:type="gramEnd"/>
-      <w:r>
-        <w:rPr>
-          <w:rFonts w:ascii="Calibri" w:eastAsia="Times New Roman" w:hAnsi="Calibri" w:cs="Calibri"/>
-          <w:color w:val="000000"/>
-          <w:kern w:val="0"/>
-          <w:highlight w:val="yellow"/>
-          <w:lang w:eastAsia="en-GB"/>
-          <w14:ligatures w14:val="none"/>
-        </w:rPr>
-        <w:t>)’ with ‘control = list(</w:t>
-      </w:r>
-      <w:proofErr w:type="spellStart"/>
-      <w:r>
-        <w:rPr>
-          <w:rFonts w:ascii="Calibri" w:eastAsia="Times New Roman" w:hAnsi="Calibri" w:cs="Calibri"/>
-          <w:color w:val="000000"/>
-          <w:kern w:val="0"/>
-          <w:highlight w:val="yellow"/>
-          <w:lang w:eastAsia="en-GB"/>
-          <w14:ligatures w14:val="none"/>
-        </w:rPr>
-        <w:t>use_stage</w:t>
-      </w:r>
-      <w:proofErr w:type="spellEnd"/>
-      <w:r>
-        <w:rPr>
-          <w:rFonts w:ascii="Calibri" w:eastAsia="Times New Roman" w:hAnsi="Calibri" w:cs="Calibri"/>
-          <w:color w:val="000000"/>
-          <w:kern w:val="0"/>
-          <w:highlight w:val="yellow"/>
-          <w:lang w:eastAsia="en-GB"/>
-          <w14:ligatures w14:val="none"/>
-        </w:rPr>
-        <w:t xml:space="preserve"> = TRUE)’</w:t>
-      </w:r>
-    </w:p>
-    <w:p>
-      <w:pPr>
-        <w:ind w:left="915"/>
-        <w:rPr>
-          <w:rFonts w:ascii="Calibri" w:eastAsia="Times New Roman" w:hAnsi="Calibri" w:cs="Calibri"/>
-          <w:color w:val="000000"/>
-          <w:kern w:val="0"/>
-          <w:highlight w:val="yellow"/>
-          <w:lang w:eastAsia="en-GB"/>
-          <w14:ligatures w14:val="none"/>
-        </w:rPr>
-      </w:pPr>
-      <w:r>
-        <w:rPr>
-          <w:rFonts w:ascii="Calibri" w:eastAsia="Times New Roman" w:hAnsi="Calibri" w:cs="Calibri"/>
-          <w:color w:val="000000"/>
-          <w:kern w:val="0"/>
-          <w:highlight w:val="yellow"/>
-          <w:lang w:eastAsia="en-GB"/>
-          <w14:ligatures w14:val="none"/>
-        </w:rPr>
-        <w:t xml:space="preserve"># </w:t>
-      </w:r>
-      <w:r>
-        <w:rPr>
-          <w:rFonts w:ascii="Calibri" w:eastAsia="Times New Roman" w:hAnsi="Calibri" w:cs="Calibri"/>
-          <w:color w:val="000000"/>
-          <w:kern w:val="0"/>
-          <w:highlight w:val="yellow"/>
-          <w:lang w:eastAsia="en-GB"/>
-          <w14:ligatures w14:val="none"/>
-        </w:rPr>
-        <w:t>to include subseries in</w:t>
-      </w:r>
-      <w:r>
-        <w:rPr>
-          <w:rFonts w:ascii="Calibri" w:eastAsia="Times New Roman" w:hAnsi="Calibri" w:cs="Calibri"/>
-          <w:color w:val="000000"/>
-          <w:kern w:val="0"/>
-          <w:highlight w:val="yellow"/>
-          <w:lang w:eastAsia="en-GB"/>
-          <w14:ligatures w14:val="none"/>
-        </w:rPr>
-        <w:t xml:space="preserve"> </w:t>
-      </w:r>
-      <w:r>
-        <w:rPr>
-          <w:rFonts w:ascii="Calibri" w:eastAsia="Times New Roman" w:hAnsi="Calibri" w:cs="Calibri"/>
-          <w:color w:val="000000"/>
-          <w:kern w:val="0"/>
-          <w:highlight w:val="yellow"/>
-          <w:lang w:eastAsia="en-GB"/>
-          <w14:ligatures w14:val="none"/>
-        </w:rPr>
-        <w:t xml:space="preserve">ICES format data </w:t>
-      </w:r>
-      <w:proofErr w:type="gramStart"/>
-      <w:r>
-        <w:rPr>
-          <w:rFonts w:ascii="Calibri" w:eastAsia="Times New Roman" w:hAnsi="Calibri" w:cs="Calibri"/>
-          <w:color w:val="000000"/>
-          <w:kern w:val="0"/>
-          <w:highlight w:val="yellow"/>
-          <w:lang w:eastAsia="en-GB"/>
-          <w14:ligatures w14:val="none"/>
-        </w:rPr>
-        <w:t>runs;</w:t>
-      </w:r>
-      <w:proofErr w:type="gramEnd"/>
-      <w:r>
-        <w:rPr>
-          <w:rFonts w:ascii="Calibri" w:eastAsia="Times New Roman" w:hAnsi="Calibri" w:cs="Calibri"/>
-          <w:color w:val="000000"/>
-          <w:kern w:val="0"/>
-          <w:highlight w:val="yellow"/>
-          <w:lang w:eastAsia="en-GB"/>
-          <w14:ligatures w14:val="none"/>
-        </w:rPr>
-        <w:t xml:space="preserve"> </w:t>
-      </w:r>
-    </w:p>
-    <w:p>
-      <w:pPr>
-        <w:ind w:left="915"/>
-        <w:rPr>
-          <w:rFonts w:ascii="Calibri" w:eastAsia="Times New Roman" w:hAnsi="Calibri" w:cs="Calibri"/>
-          <w:color w:val="000000"/>
-          <w:kern w:val="0"/>
-          <w:highlight w:val="yellow"/>
-          <w:lang w:eastAsia="en-GB"/>
-          <w14:ligatures w14:val="none"/>
-        </w:rPr>
-      </w:pPr>
-      <w:r>
-        <w:rPr>
-          <w:rFonts w:ascii="Calibri" w:eastAsia="Times New Roman" w:hAnsi="Calibri" w:cs="Calibri"/>
-          <w:color w:val="000000"/>
-          <w:kern w:val="0"/>
-          <w:highlight w:val="yellow"/>
-          <w:lang w:eastAsia="en-GB"/>
-          <w14:ligatures w14:val="none"/>
-        </w:rPr>
-        <w:t xml:space="preserve"># </w:t>
-      </w:r>
-      <w:r>
-        <w:rPr>
-          <w:rFonts w:ascii="Calibri" w:eastAsia="Times New Roman" w:hAnsi="Calibri" w:cs="Calibri"/>
-          <w:color w:val="000000"/>
-          <w:kern w:val="0"/>
-          <w:highlight w:val="yellow"/>
-          <w:lang w:eastAsia="en-GB"/>
-          <w14:ligatures w14:val="none"/>
-        </w:rPr>
-        <w:t>for ‘external’ format runs, if the input data file includes a column named ‘subseries’</w:t>
-      </w:r>
-      <w:r>
-        <w:rPr>
-          <w:rFonts w:ascii="Calibri" w:eastAsia="Times New Roman" w:hAnsi="Calibri" w:cs="Calibri"/>
-          <w:color w:val="000000"/>
-          <w:kern w:val="0"/>
-          <w:highlight w:val="yellow"/>
-          <w:lang w:eastAsia="en-GB"/>
-          <w14:ligatures w14:val="none"/>
-        </w:rPr>
-        <w:t>,</w:t>
-      </w:r>
-      <w:r>
-        <w:rPr>
-          <w:rFonts w:ascii="Calibri" w:eastAsia="Times New Roman" w:hAnsi="Calibri" w:cs="Calibri"/>
-          <w:color w:val="000000"/>
-          <w:kern w:val="0"/>
-          <w:highlight w:val="yellow"/>
-          <w:lang w:eastAsia="en-GB"/>
-          <w14:ligatures w14:val="none"/>
-        </w:rPr>
-        <w:t xml:space="preserve"> the</w:t>
-      </w:r>
-    </w:p>
-    <w:p>
-      <w:pPr>
-        <w:ind w:left="915"/>
-        <w:rPr>
-          <w:rFonts w:ascii="Calibri" w:eastAsia="Times New Roman" w:hAnsi="Calibri" w:cs="Calibri"/>
-          <w:color w:val="000000"/>
-          <w:kern w:val="0"/>
-          <w:highlight w:val="yellow"/>
-          <w:lang w:eastAsia="en-GB"/>
-          <w14:ligatures w14:val="none"/>
-        </w:rPr>
-      </w:pPr>
-      <w:r>
-        <w:rPr>
-          <w:rFonts w:ascii="Calibri" w:eastAsia="Times New Roman" w:hAnsi="Calibri" w:cs="Calibri"/>
-          <w:color w:val="000000"/>
-          <w:kern w:val="0"/>
-          <w:highlight w:val="yellow"/>
-          <w:lang w:eastAsia="en-GB"/>
-          <w14:ligatures w14:val="none"/>
-        </w:rPr>
-        <w:t xml:space="preserve"># </w:t>
-      </w:r>
-      <w:r>
-        <w:rPr>
-          <w:rFonts w:ascii="Calibri" w:eastAsia="Times New Roman" w:hAnsi="Calibri" w:cs="Calibri"/>
-          <w:color w:val="000000"/>
-          <w:kern w:val="0"/>
-          <w:highlight w:val="yellow"/>
-          <w:lang w:eastAsia="en-GB"/>
-          <w14:ligatures w14:val="none"/>
-        </w:rPr>
-        <w:t xml:space="preserve">data in this column will be used to define subseries, to exclude subseries runs this </w:t>
-      </w:r>
-    </w:p>
-    <w:p>
-      <w:pPr>
-        <w:ind w:left="915"/>
-        <w:rPr>
-          <w:rFonts w:ascii="Calibri" w:eastAsia="Times New Roman" w:hAnsi="Calibri" w:cs="Calibri"/>
-          <w:color w:val="000000"/>
-          <w:kern w:val="0"/>
-          <w:lang w:eastAsia="en-GB"/>
-          <w14:ligatures w14:val="none"/>
-        </w:rPr>
-      </w:pPr>
-      <w:r>
-        <w:rPr>
-          <w:rFonts w:ascii="Calibri" w:eastAsia="Times New Roman" w:hAnsi="Calibri" w:cs="Calibri"/>
-          <w:color w:val="000000"/>
-          <w:kern w:val="0"/>
-          <w:highlight w:val="yellow"/>
-          <w:lang w:eastAsia="en-GB"/>
-          <w14:ligatures w14:val="none"/>
-        </w:rPr>
-        <w:t xml:space="preserve"># </w:t>
-      </w:r>
-      <w:r>
-        <w:rPr>
-          <w:rFonts w:ascii="Calibri" w:eastAsia="Times New Roman" w:hAnsi="Calibri" w:cs="Calibri"/>
-          <w:color w:val="000000"/>
-          <w:kern w:val="0"/>
-          <w:highlight w:val="yellow"/>
-          <w:lang w:eastAsia="en-GB"/>
-          <w14:ligatures w14:val="none"/>
-        </w:rPr>
-        <w:t xml:space="preserve">column can be omitted or renamed </w:t>
-      </w:r>
-      <w:proofErr w:type="gramStart"/>
-      <w:r>
-        <w:rPr>
-          <w:rFonts w:ascii="Calibri" w:eastAsia="Times New Roman" w:hAnsi="Calibri" w:cs="Calibri"/>
-          <w:color w:val="000000"/>
-          <w:kern w:val="0"/>
-          <w:highlight w:val="yellow"/>
-          <w:lang w:eastAsia="en-GB"/>
-          <w14:ligatures w14:val="none"/>
-        </w:rPr>
-        <w:t>e.g.</w:t>
-      </w:r>
-      <w:proofErr w:type="gramEnd"/>
-      <w:r>
-        <w:rPr>
-          <w:rFonts w:ascii="Calibri" w:eastAsia="Times New Roman" w:hAnsi="Calibri" w:cs="Calibri"/>
-          <w:color w:val="000000"/>
-          <w:kern w:val="0"/>
-          <w:highlight w:val="yellow"/>
-          <w:lang w:eastAsia="en-GB"/>
-          <w14:ligatures w14:val="none"/>
-        </w:rPr>
-        <w:t xml:space="preserve"> to </w:t>
-      </w:r>
-      <w:r>
-        <w:rPr>
-          <w:rFonts w:ascii="Calibri" w:eastAsia="Times New Roman" w:hAnsi="Calibri" w:cs="Calibri"/>
-          <w:color w:val="000000"/>
-          <w:kern w:val="0"/>
-          <w:highlight w:val="yellow"/>
-          <w:lang w:eastAsia="en-GB"/>
-          <w14:ligatures w14:val="none"/>
-        </w:rPr>
-        <w:t>‘</w:t>
-      </w:r>
-      <w:proofErr w:type="spellStart"/>
-      <w:r>
-        <w:rPr>
-          <w:rFonts w:ascii="Calibri" w:eastAsia="Times New Roman" w:hAnsi="Calibri" w:cs="Calibri"/>
-          <w:color w:val="000000"/>
-          <w:kern w:val="0"/>
-          <w:highlight w:val="yellow"/>
-          <w:lang w:eastAsia="en-GB"/>
-          <w14:ligatures w14:val="none"/>
-        </w:rPr>
-        <w:t>nosubseries</w:t>
-      </w:r>
-      <w:proofErr w:type="spellEnd"/>
-      <w:r>
-        <w:rPr>
-          <w:rFonts w:ascii="Calibri" w:eastAsia="Times New Roman" w:hAnsi="Calibri" w:cs="Calibri"/>
-          <w:color w:val="000000"/>
-          <w:kern w:val="0"/>
-          <w:highlight w:val="yellow"/>
-          <w:lang w:eastAsia="en-GB"/>
-          <w14:ligatures w14:val="none"/>
-        </w:rPr>
-        <w:t>’</w:t>
-      </w:r>
-      <w:r>
-        <w:rPr>
-          <w:rFonts w:ascii="Calibri" w:eastAsia="Times New Roman" w:hAnsi="Calibri" w:cs="Calibri"/>
-          <w:color w:val="000000"/>
-          <w:kern w:val="0"/>
-          <w:lang w:eastAsia="en-GB"/>
-          <w14:ligatures w14:val="none"/>
-        </w:rPr>
-        <w:t xml:space="preserve"> </w:t>
-      </w:r>
-    </w:p>
-    <w:p>
-      <w:pPr>
-        <w:ind w:left="720"/>
-        <w:rPr>
-          <w:rFonts w:ascii="Calibri" w:eastAsia="Times New Roman" w:hAnsi="Calibri" w:cs="Calibri"/>
-          <w:color w:val="000000"/>
-          <w:kern w:val="0"/>
-          <w:lang w:eastAsia="en-GB"/>
-          <w14:ligatures w14:val="none"/>
-        </w:rPr>
-      </w:pPr>
-    </w:p>
-    <w:p>
-      <w:pPr>
-        <w:ind w:left="720"/>
-        <w:rPr>
-          <w:rFonts w:ascii="Calibri" w:eastAsia="Times New Roman" w:hAnsi="Calibri" w:cs="Calibri"/>
-          <w:color w:val="000000"/>
-          <w:kern w:val="0"/>
-          <w:lang w:val="it-IT" w:eastAsia="en-GB"/>
-          <w14:ligatures w14:val="none"/>
-        </w:rPr>
-      </w:pPr>
-      <w:proofErr w:type="spellStart"/>
-      <w:r>
-        <w:rPr>
-          <w:rFonts w:ascii="Calibri" w:eastAsia="Times New Roman" w:hAnsi="Calibri" w:cs="Calibri"/>
-          <w:color w:val="000000"/>
-          <w:kern w:val="0"/>
-          <w:lang w:val="it-IT" w:eastAsia="en-GB"/>
-          <w14:ligatures w14:val="none"/>
-        </w:rPr>
-        <w:t>biota_data</w:t>
-      </w:r>
-      <w:proofErr w:type="spellEnd"/>
-      <w:r>
-        <w:rPr>
-          <w:rFonts w:ascii="Calibri" w:eastAsia="Times New Roman" w:hAnsi="Calibri" w:cs="Calibri"/>
-          <w:color w:val="000000"/>
-          <w:kern w:val="0"/>
-          <w:lang w:val="it-IT" w:eastAsia="en-GB"/>
-          <w14:ligatures w14:val="none"/>
-        </w:rPr>
-        <w:t xml:space="preserve"> &lt;- </w:t>
-      </w:r>
-      <w:proofErr w:type="spellStart"/>
-      <w:r>
-        <w:rPr>
-          <w:rFonts w:ascii="Calibri" w:eastAsia="Times New Roman" w:hAnsi="Calibri" w:cs="Calibri"/>
-          <w:color w:val="000000"/>
-          <w:kern w:val="0"/>
-          <w:lang w:val="it-IT" w:eastAsia="en-GB"/>
-          <w14:ligatures w14:val="none"/>
-        </w:rPr>
-        <w:t>tidy_data</w:t>
-      </w:r>
-      <w:proofErr w:type="spellEnd"/>
-      <w:r>
-        <w:rPr>
-          <w:rFonts w:ascii="Calibri" w:eastAsia="Times New Roman" w:hAnsi="Calibri" w:cs="Calibri"/>
-          <w:color w:val="000000"/>
-          <w:kern w:val="0"/>
-          <w:lang w:val="it-IT" w:eastAsia="en-GB"/>
-          <w14:ligatures w14:val="none"/>
-        </w:rPr>
-        <w:t>(</w:t>
-      </w:r>
-      <w:proofErr w:type="spellStart"/>
-      <w:r>
-        <w:rPr>
-          <w:rFonts w:ascii="Calibri" w:eastAsia="Times New Roman" w:hAnsi="Calibri" w:cs="Calibri"/>
-          <w:color w:val="000000"/>
-          <w:kern w:val="0"/>
-          <w:lang w:val="it-IT" w:eastAsia="en-GB"/>
-          <w14:ligatures w14:val="none"/>
-        </w:rPr>
-        <w:t>biota_data</w:t>
-      </w:r>
-      <w:proofErr w:type="spellEnd"/>
-      <w:r>
-        <w:rPr>
-          <w:rFonts w:ascii="Calibri" w:eastAsia="Times New Roman" w:hAnsi="Calibri" w:cs="Calibri"/>
-          <w:color w:val="000000"/>
-          <w:kern w:val="0"/>
-          <w:lang w:val="it-IT" w:eastAsia="en-GB"/>
-          <w14:ligatures w14:val="none"/>
-        </w:rPr>
-        <w:t>)</w:t>
-      </w:r>
-    </w:p>
-    <w:p>
-      <w:pPr>
-        <w:ind w:left="720"/>
-        <w:rPr>
-          <w:rFonts w:ascii="Calibri" w:eastAsia="Times New Roman" w:hAnsi="Calibri" w:cs="Calibri"/>
-          <w:color w:val="000000"/>
-          <w:kern w:val="0"/>
-          <w:lang w:val="it-IT" w:eastAsia="en-GB"/>
-          <w14:ligatures w14:val="none"/>
-        </w:rPr>
-      </w:pPr>
-    </w:p>
-    <w:p>
-      <w:pPr>
-        <w:ind w:left="720"/>
-        <w:rPr>
-          <w:rFonts w:ascii="Calibri" w:eastAsia="Times New Roman" w:hAnsi="Calibri" w:cs="Calibri"/>
-          <w:color w:val="000000"/>
-          <w:kern w:val="0"/>
-          <w:lang w:val="it-IT" w:eastAsia="en-GB"/>
-          <w14:ligatures w14:val="none"/>
-        </w:rPr>
-      </w:pPr>
-      <w:proofErr w:type="spellStart"/>
-      <w:r>
-        <w:rPr>
-          <w:rFonts w:ascii="Calibri" w:eastAsia="Times New Roman" w:hAnsi="Calibri" w:cs="Calibri"/>
-          <w:color w:val="000000"/>
-          <w:kern w:val="0"/>
-          <w:lang w:val="it-IT" w:eastAsia="en-GB"/>
-          <w14:ligatures w14:val="none"/>
-        </w:rPr>
-        <w:t>biota_timeseries</w:t>
-      </w:r>
-      <w:proofErr w:type="spellEnd"/>
-      <w:r>
-        <w:rPr>
-          <w:rFonts w:ascii="Calibri" w:eastAsia="Times New Roman" w:hAnsi="Calibri" w:cs="Calibri"/>
-          <w:color w:val="000000"/>
-          <w:kern w:val="0"/>
-          <w:lang w:val="it-IT" w:eastAsia="en-GB"/>
-          <w14:ligatures w14:val="none"/>
-        </w:rPr>
-        <w:t xml:space="preserve"> &lt;-</w:t>
-      </w:r>
-      <w:proofErr w:type="spellStart"/>
-      <w:r>
-        <w:rPr>
-          <w:rFonts w:ascii="Calibri" w:eastAsia="Times New Roman" w:hAnsi="Calibri" w:cs="Calibri"/>
-          <w:color w:val="000000"/>
-          <w:kern w:val="0"/>
-          <w:lang w:val="it-IT" w:eastAsia="en-GB"/>
-          <w14:ligatures w14:val="none"/>
-        </w:rPr>
-        <w:t>create_</w:t>
-      </w:r>
-      <w:proofErr w:type="gramStart"/>
-      <w:r>
-        <w:rPr>
-          <w:rFonts w:ascii="Calibri" w:eastAsia="Times New Roman" w:hAnsi="Calibri" w:cs="Calibri"/>
-          <w:color w:val="000000"/>
-          <w:kern w:val="0"/>
-          <w:lang w:val="it-IT" w:eastAsia="en-GB"/>
-          <w14:ligatures w14:val="none"/>
-        </w:rPr>
-        <w:t>timeseries</w:t>
-      </w:r>
-      <w:proofErr w:type="spellEnd"/>
-      <w:r>
-        <w:rPr>
-          <w:rFonts w:ascii="Calibri" w:eastAsia="Times New Roman" w:hAnsi="Calibri" w:cs="Calibri"/>
-          <w:color w:val="000000"/>
-          <w:kern w:val="0"/>
-          <w:lang w:val="it-IT" w:eastAsia="en-GB"/>
-          <w14:ligatures w14:val="none"/>
-        </w:rPr>
-        <w:t>(</w:t>
-      </w:r>
-      <w:proofErr w:type="gramEnd"/>
-    </w:p>
-    <w:p>
-      <w:pPr>
-        <w:ind w:left="720"/>
-        <w:rPr>
-          <w:rFonts w:ascii="Calibri" w:eastAsia="Times New Roman" w:hAnsi="Calibri" w:cs="Calibri"/>
-          <w:color w:val="000000"/>
-          <w:kern w:val="0"/>
-          <w:lang w:val="it-IT" w:eastAsia="en-GB"/>
-          <w14:ligatures w14:val="none"/>
-        </w:rPr>
-      </w:pPr>
-      <w:r>
-        <w:rPr>
-          <w:rFonts w:ascii="Calibri" w:eastAsia="Times New Roman" w:hAnsi="Calibri" w:cs="Calibri"/>
-          <w:color w:val="000000"/>
-          <w:kern w:val="0"/>
-          <w:lang w:val="it-IT" w:eastAsia="en-GB"/>
-          <w14:ligatures w14:val="none"/>
-        </w:rPr>
-        <w:t xml:space="preserve">  </w:t>
-      </w:r>
-      <w:proofErr w:type="spellStart"/>
-      <w:r>
-        <w:rPr>
-          <w:rFonts w:ascii="Calibri" w:eastAsia="Times New Roman" w:hAnsi="Calibri" w:cs="Calibri"/>
-          <w:color w:val="000000"/>
-          <w:kern w:val="0"/>
-          <w:lang w:val="it-IT" w:eastAsia="en-GB"/>
-          <w14:ligatures w14:val="none"/>
-        </w:rPr>
-        <w:t>biota_data</w:t>
-      </w:r>
-      <w:proofErr w:type="spellEnd"/>
-      <w:r>
-        <w:rPr>
-          <w:rFonts w:ascii="Calibri" w:eastAsia="Times New Roman" w:hAnsi="Calibri" w:cs="Calibri"/>
-          <w:color w:val="000000"/>
-          <w:kern w:val="0"/>
-          <w:lang w:val="it-IT" w:eastAsia="en-GB"/>
-          <w14:ligatures w14:val="none"/>
-        </w:rPr>
-        <w:t>,</w:t>
-      </w:r>
-    </w:p>
-    <w:p>
-      <w:pPr>
-        <w:ind w:left="720"/>
-        <w:rPr>
-          <w:rFonts w:ascii="Calibri" w:eastAsia="Times New Roman" w:hAnsi="Calibri" w:cs="Calibri"/>
-          <w:color w:val="000000"/>
-          <w:kern w:val="0"/>
-          <w:lang w:val="it-IT" w:eastAsia="en-GB"/>
-          <w14:ligatures w14:val="none"/>
-        </w:rPr>
-      </w:pPr>
-      <w:r>
-        <w:rPr>
-          <w:rFonts w:ascii="Calibri" w:eastAsia="Times New Roman" w:hAnsi="Calibri" w:cs="Calibri"/>
-          <w:color w:val="000000"/>
-          <w:kern w:val="0"/>
-          <w:lang w:val="it-IT" w:eastAsia="en-GB"/>
-          <w14:ligatures w14:val="none"/>
-        </w:rPr>
-        <w:t xml:space="preserve">  </w:t>
-      </w:r>
-      <w:proofErr w:type="spellStart"/>
-      <w:r>
-        <w:rPr>
-          <w:rFonts w:ascii="Calibri" w:eastAsia="Times New Roman" w:hAnsi="Calibri" w:cs="Calibri"/>
-          <w:color w:val="000000"/>
-          <w:kern w:val="0"/>
-          <w:lang w:val="it-IT" w:eastAsia="en-GB"/>
-          <w14:ligatures w14:val="none"/>
-        </w:rPr>
-        <w:t>determinands</w:t>
-      </w:r>
-      <w:proofErr w:type="spellEnd"/>
-      <w:r>
-        <w:rPr>
-          <w:rFonts w:ascii="Calibri" w:eastAsia="Times New Roman" w:hAnsi="Calibri" w:cs="Calibri"/>
-          <w:color w:val="000000"/>
-          <w:kern w:val="0"/>
-          <w:lang w:val="it-IT" w:eastAsia="en-GB"/>
-          <w14:ligatures w14:val="none"/>
-        </w:rPr>
-        <w:t xml:space="preserve"> = </w:t>
-      </w:r>
-      <w:proofErr w:type="spellStart"/>
-      <w:r>
-        <w:rPr>
-          <w:rFonts w:ascii="Calibri" w:eastAsia="Times New Roman" w:hAnsi="Calibri" w:cs="Calibri"/>
-          <w:color w:val="000000"/>
-          <w:kern w:val="0"/>
-          <w:lang w:val="it-IT" w:eastAsia="en-GB"/>
-          <w14:ligatures w14:val="none"/>
-        </w:rPr>
-        <w:t>ctsm_get_determinands</w:t>
-      </w:r>
-      <w:proofErr w:type="spellEnd"/>
-      <w:r>
-        <w:rPr>
-          <w:rFonts w:ascii="Calibri" w:eastAsia="Times New Roman" w:hAnsi="Calibri" w:cs="Calibri"/>
-          <w:color w:val="000000"/>
-          <w:kern w:val="0"/>
-          <w:lang w:val="it-IT" w:eastAsia="en-GB"/>
-          <w14:ligatures w14:val="none"/>
-        </w:rPr>
-        <w:t>(</w:t>
-      </w:r>
-      <w:proofErr w:type="spellStart"/>
-      <w:r>
-        <w:rPr>
-          <w:rFonts w:ascii="Calibri" w:eastAsia="Times New Roman" w:hAnsi="Calibri" w:cs="Calibri"/>
-          <w:color w:val="000000"/>
-          <w:kern w:val="0"/>
-          <w:lang w:val="it-IT" w:eastAsia="en-GB"/>
-          <w14:ligatures w14:val="none"/>
-        </w:rPr>
-        <w:t>biota_data$info</w:t>
-      </w:r>
-      <w:proofErr w:type="spellEnd"/>
-      <w:r>
-        <w:rPr>
-          <w:rFonts w:ascii="Calibri" w:eastAsia="Times New Roman" w:hAnsi="Calibri" w:cs="Calibri"/>
-          <w:color w:val="000000"/>
-          <w:kern w:val="0"/>
-          <w:lang w:val="it-IT" w:eastAsia="en-GB"/>
-          <w14:ligatures w14:val="none"/>
-        </w:rPr>
-        <w:t>),</w:t>
-      </w:r>
-    </w:p>
-    <w:p>
-      <w:pPr>
-        <w:ind w:left="720"/>
-        <w:rPr>
-          <w:rFonts w:ascii="Calibri" w:eastAsia="Times New Roman" w:hAnsi="Calibri" w:cs="Calibri"/>
-          <w:color w:val="000000"/>
-          <w:kern w:val="0"/>
-          <w:lang w:val="it-IT" w:eastAsia="en-GB"/>
-          <w14:ligatures w14:val="none"/>
-        </w:rPr>
-      </w:pPr>
-      <w:r>
-        <w:rPr>
-          <w:rFonts w:ascii="Calibri" w:eastAsia="Times New Roman" w:hAnsi="Calibri" w:cs="Calibri"/>
-          <w:color w:val="000000"/>
-          <w:kern w:val="0"/>
-          <w:lang w:val="it-IT" w:eastAsia="en-GB"/>
-          <w14:ligatures w14:val="none"/>
-        </w:rPr>
-        <w:t xml:space="preserve">  </w:t>
-      </w:r>
-      <w:proofErr w:type="spellStart"/>
-      <w:proofErr w:type="gramStart"/>
-      <w:r>
-        <w:rPr>
-          <w:rFonts w:ascii="Calibri" w:eastAsia="Times New Roman" w:hAnsi="Calibri" w:cs="Calibri"/>
-          <w:color w:val="000000"/>
-          <w:kern w:val="0"/>
-          <w:lang w:val="it-IT" w:eastAsia="en-GB"/>
-          <w14:ligatures w14:val="none"/>
-        </w:rPr>
-        <w:t>determinands.control</w:t>
-      </w:r>
-      <w:proofErr w:type="spellEnd"/>
-      <w:proofErr w:type="gramEnd"/>
-      <w:r>
-        <w:rPr>
-          <w:rFonts w:ascii="Calibri" w:eastAsia="Times New Roman" w:hAnsi="Calibri" w:cs="Calibri"/>
-          <w:color w:val="000000"/>
-          <w:kern w:val="0"/>
-          <w:lang w:val="it-IT" w:eastAsia="en-GB"/>
-          <w14:ligatures w14:val="none"/>
-        </w:rPr>
-        <w:t xml:space="preserve"> = NULL,</w:t>
-      </w:r>
-    </w:p>
-    <w:p>
-      <w:pPr>
-        <w:ind w:left="720"/>
-        <w:rPr>
-          <w:rFonts w:ascii="Calibri" w:eastAsia="Times New Roman" w:hAnsi="Calibri" w:cs="Calibri"/>
-          <w:color w:val="000000"/>
-          <w:kern w:val="0"/>
-          <w:lang w:eastAsia="en-GB"/>
-          <w14:ligatures w14:val="none"/>
-        </w:rPr>
-      </w:pPr>
-      <w:r>
-        <w:rPr>
-          <w:rFonts w:ascii="Calibri" w:eastAsia="Times New Roman" w:hAnsi="Calibri" w:cs="Calibri"/>
-          <w:color w:val="000000"/>
-          <w:kern w:val="0"/>
-          <w:lang w:val="it-IT" w:eastAsia="en-GB"/>
-          <w14:ligatures w14:val="none"/>
-        </w:rPr>
-        <w:t xml:space="preserve">  </w:t>
-      </w:r>
-      <w:proofErr w:type="spellStart"/>
-      <w:r>
-        <w:rPr>
-          <w:rFonts w:ascii="Calibri" w:eastAsia="Times New Roman" w:hAnsi="Calibri" w:cs="Calibri"/>
-          <w:color w:val="000000"/>
-          <w:kern w:val="0"/>
-          <w:lang w:eastAsia="en-GB"/>
-          <w14:ligatures w14:val="none"/>
-        </w:rPr>
-        <w:t>oddity_path</w:t>
-      </w:r>
-      <w:proofErr w:type="spellEnd"/>
-      <w:r>
-        <w:rPr>
-          <w:rFonts w:ascii="Calibri" w:eastAsia="Times New Roman" w:hAnsi="Calibri" w:cs="Calibri"/>
-          <w:color w:val="000000"/>
-          <w:kern w:val="0"/>
-          <w:lang w:eastAsia="en-GB"/>
-          <w14:ligatures w14:val="none"/>
-        </w:rPr>
-        <w:t xml:space="preserve"> = "oddities",</w:t>
-      </w:r>
-    </w:p>
-    <w:p>
-      <w:pPr>
-        <w:ind w:left="720"/>
-        <w:rPr>
-          <w:rFonts w:ascii="Calibri" w:eastAsia="Times New Roman" w:hAnsi="Calibri" w:cs="Calibri"/>
-          <w:color w:val="000000"/>
-          <w:kern w:val="0"/>
-          <w:lang w:eastAsia="en-GB"/>
-          <w14:ligatures w14:val="none"/>
-        </w:rPr>
-      </w:pPr>
-      <w:r>
-        <w:rPr>
-          <w:rFonts w:ascii="Calibri" w:eastAsia="Times New Roman" w:hAnsi="Calibri" w:cs="Calibri"/>
-          <w:color w:val="000000"/>
-          <w:kern w:val="0"/>
-          <w:lang w:eastAsia="en-GB"/>
-          <w14:ligatures w14:val="none"/>
-        </w:rPr>
-        <w:t xml:space="preserve">  </w:t>
-      </w:r>
-      <w:proofErr w:type="spellStart"/>
-      <w:r>
-        <w:rPr>
-          <w:rFonts w:ascii="Calibri" w:eastAsia="Times New Roman" w:hAnsi="Calibri" w:cs="Calibri"/>
-          <w:color w:val="000000"/>
-          <w:kern w:val="0"/>
-          <w:lang w:eastAsia="en-GB"/>
-          <w14:ligatures w14:val="none"/>
-        </w:rPr>
-        <w:t>return_early</w:t>
-      </w:r>
-      <w:proofErr w:type="spellEnd"/>
-      <w:r>
-        <w:rPr>
-          <w:rFonts w:ascii="Calibri" w:eastAsia="Times New Roman" w:hAnsi="Calibri" w:cs="Calibri"/>
-          <w:color w:val="000000"/>
-          <w:kern w:val="0"/>
-          <w:lang w:eastAsia="en-GB"/>
-          <w14:ligatures w14:val="none"/>
-        </w:rPr>
-        <w:t xml:space="preserve"> = FALSE,</w:t>
-      </w:r>
-    </w:p>
-    <w:p>
-      <w:pPr>
-        <w:ind w:left="720"/>
-        <w:rPr>
-          <w:rFonts w:ascii="Calibri" w:eastAsia="Times New Roman" w:hAnsi="Calibri" w:cs="Calibri"/>
-          <w:color w:val="000000"/>
-          <w:kern w:val="0"/>
-          <w:lang w:eastAsia="en-GB"/>
-          <w14:ligatures w14:val="none"/>
-        </w:rPr>
-      </w:pPr>
-      <w:r>
-        <w:rPr>
-          <w:rFonts w:ascii="Calibri" w:eastAsia="Times New Roman" w:hAnsi="Calibri" w:cs="Calibri"/>
-          <w:color w:val="000000"/>
-          <w:kern w:val="0"/>
-          <w:lang w:eastAsia="en-GB"/>
-          <w14:ligatures w14:val="none"/>
-        </w:rPr>
-        <w:t xml:space="preserve">  </w:t>
-      </w:r>
-      <w:proofErr w:type="spellStart"/>
-      <w:r>
-        <w:rPr>
-          <w:rFonts w:ascii="Calibri" w:eastAsia="Times New Roman" w:hAnsi="Calibri" w:cs="Calibri"/>
-          <w:color w:val="000000"/>
-          <w:kern w:val="0"/>
-          <w:lang w:eastAsia="en-GB"/>
-          <w14:ligatures w14:val="none"/>
-        </w:rPr>
-        <w:t>print_code_warnings</w:t>
-      </w:r>
-      <w:proofErr w:type="spellEnd"/>
-      <w:r>
-        <w:rPr>
-          <w:rFonts w:ascii="Calibri" w:eastAsia="Times New Roman" w:hAnsi="Calibri" w:cs="Calibri"/>
-          <w:color w:val="000000"/>
-          <w:kern w:val="0"/>
-          <w:lang w:eastAsia="en-GB"/>
-          <w14:ligatures w14:val="none"/>
-        </w:rPr>
-        <w:t xml:space="preserve"> = FALSE,</w:t>
-      </w:r>
-    </w:p>
-    <w:p>
-      <w:pPr>
-        <w:ind w:left="720"/>
-        <w:rPr>
-          <w:rFonts w:ascii="Calibri" w:eastAsia="Times New Roman" w:hAnsi="Calibri" w:cs="Calibri"/>
-          <w:color w:val="000000"/>
-          <w:kern w:val="0"/>
-          <w:lang w:eastAsia="en-GB"/>
-          <w14:ligatures w14:val="none"/>
-        </w:rPr>
-      </w:pPr>
-      <w:r>
-        <w:rPr>
-          <w:rFonts w:ascii="Calibri" w:eastAsia="Times New Roman" w:hAnsi="Calibri" w:cs="Calibri"/>
-          <w:color w:val="000000"/>
-          <w:kern w:val="0"/>
-          <w:lang w:eastAsia="en-GB"/>
-          <w14:ligatures w14:val="none"/>
-        </w:rPr>
-        <w:t xml:space="preserve">  </w:t>
-      </w:r>
-      <w:proofErr w:type="spellStart"/>
-      <w:r>
-        <w:rPr>
-          <w:rFonts w:ascii="Calibri" w:eastAsia="Times New Roman" w:hAnsi="Calibri" w:cs="Calibri"/>
-          <w:color w:val="000000"/>
-          <w:kern w:val="0"/>
-          <w:lang w:eastAsia="en-GB"/>
-          <w14:ligatures w14:val="none"/>
-        </w:rPr>
-        <w:t>get_basis</w:t>
-      </w:r>
-      <w:proofErr w:type="spellEnd"/>
-      <w:r>
-        <w:rPr>
-          <w:rFonts w:ascii="Calibri" w:eastAsia="Times New Roman" w:hAnsi="Calibri" w:cs="Calibri"/>
-          <w:color w:val="000000"/>
-          <w:kern w:val="0"/>
-          <w:lang w:eastAsia="en-GB"/>
-          <w14:ligatures w14:val="none"/>
-        </w:rPr>
-        <w:t xml:space="preserve"> = </w:t>
-      </w:r>
-      <w:proofErr w:type="spellStart"/>
-      <w:r>
-        <w:rPr>
-          <w:rFonts w:ascii="Calibri" w:eastAsia="Times New Roman" w:hAnsi="Calibri" w:cs="Calibri"/>
-          <w:color w:val="000000"/>
-          <w:kern w:val="0"/>
-          <w:lang w:eastAsia="en-GB"/>
-          <w14:ligatures w14:val="none"/>
-        </w:rPr>
-        <w:t>get_basis_most_common</w:t>
-      </w:r>
-      <w:proofErr w:type="spellEnd"/>
-      <w:r>
-        <w:rPr>
-          <w:rFonts w:ascii="Calibri" w:eastAsia="Times New Roman" w:hAnsi="Calibri" w:cs="Calibri"/>
-          <w:color w:val="000000"/>
-          <w:kern w:val="0"/>
-          <w:lang w:eastAsia="en-GB"/>
-          <w14:ligatures w14:val="none"/>
-        </w:rPr>
-        <w:t>,</w:t>
-      </w:r>
-    </w:p>
-    <w:p>
-      <w:pPr>
-        <w:ind w:left="720"/>
-        <w:rPr>
-          <w:rFonts w:ascii="Calibri" w:eastAsia="Times New Roman" w:hAnsi="Calibri" w:cs="Calibri"/>
-          <w:color w:val="000000"/>
-          <w:kern w:val="0"/>
-          <w:lang w:eastAsia="en-GB"/>
-          <w14:ligatures w14:val="none"/>
-        </w:rPr>
-      </w:pPr>
-      <w:r>
-        <w:rPr>
-          <w:rFonts w:ascii="Calibri" w:eastAsia="Times New Roman" w:hAnsi="Calibri" w:cs="Calibri"/>
-          <w:color w:val="000000"/>
-          <w:kern w:val="0"/>
-          <w:lang w:eastAsia="en-GB"/>
-          <w14:ligatures w14:val="none"/>
-        </w:rPr>
-        <w:t xml:space="preserve">  normalise = FALSE,</w:t>
-      </w:r>
-    </w:p>
-    <w:p>
-      <w:pPr>
-        <w:ind w:left="720"/>
-        <w:rPr>
-          <w:rFonts w:ascii="Calibri" w:eastAsia="Times New Roman" w:hAnsi="Calibri" w:cs="Calibri"/>
-          <w:color w:val="000000"/>
-          <w:kern w:val="0"/>
-          <w:lang w:eastAsia="en-GB"/>
-          <w14:ligatures w14:val="none"/>
-        </w:rPr>
-      </w:pPr>
-      <w:r>
-        <w:rPr>
-          <w:rFonts w:ascii="Calibri" w:eastAsia="Times New Roman" w:hAnsi="Calibri" w:cs="Calibri"/>
-          <w:color w:val="000000"/>
-          <w:kern w:val="0"/>
-          <w:lang w:eastAsia="en-GB"/>
-          <w14:ligatures w14:val="none"/>
-        </w:rPr>
-        <w:t xml:space="preserve">  </w:t>
-      </w:r>
-      <w:proofErr w:type="spellStart"/>
-      <w:proofErr w:type="gramStart"/>
-      <w:r>
-        <w:rPr>
-          <w:rFonts w:ascii="Calibri" w:eastAsia="Times New Roman" w:hAnsi="Calibri" w:cs="Calibri"/>
-          <w:color w:val="000000"/>
-          <w:kern w:val="0"/>
-          <w:lang w:eastAsia="en-GB"/>
-          <w14:ligatures w14:val="none"/>
-        </w:rPr>
-        <w:t>normalise.control</w:t>
-      </w:r>
-      <w:proofErr w:type="spellEnd"/>
-      <w:proofErr w:type="gramEnd"/>
-      <w:r>
-        <w:rPr>
-          <w:rFonts w:ascii="Calibri" w:eastAsia="Times New Roman" w:hAnsi="Calibri" w:cs="Calibri"/>
-          <w:color w:val="000000"/>
-          <w:kern w:val="0"/>
-          <w:lang w:eastAsia="en-GB"/>
-          <w14:ligatures w14:val="none"/>
-        </w:rPr>
-        <w:t xml:space="preserve"> = list()</w:t>
-      </w:r>
-    </w:p>
-    <w:p>
-      <w:pPr>
-        <w:ind w:left="720"/>
-        <w:rPr>
-          <w:rFonts w:ascii="Calibri" w:eastAsia="Times New Roman" w:hAnsi="Calibri" w:cs="Calibri"/>
-          <w:color w:val="000000"/>
-          <w:kern w:val="0"/>
-          <w:lang w:eastAsia="en-GB"/>
-          <w14:ligatures w14:val="none"/>
-        </w:rPr>
-      </w:pPr>
-      <w:r>
-        <w:rPr>
-          <w:rFonts w:ascii="Calibri" w:eastAsia="Times New Roman" w:hAnsi="Calibri" w:cs="Calibri"/>
-          <w:color w:val="000000"/>
-          <w:kern w:val="0"/>
-          <w:lang w:eastAsia="en-GB"/>
-          <w14:ligatures w14:val="none"/>
-        </w:rPr>
-        <w:t>)</w:t>
-      </w:r>
-    </w:p>
-    <w:p>
-      <w:pPr>
-        <w:ind w:left="720"/>
-        <w:rPr>
-          <w:rFonts w:ascii="Calibri" w:eastAsia="Times New Roman" w:hAnsi="Calibri" w:cs="Calibri"/>
-          <w:color w:val="000000"/>
-          <w:kern w:val="0"/>
-          <w:lang w:eastAsia="en-GB"/>
+          <w:lang w:val="da-DK" w:eastAsia="en-GB"/>
           <w14:ligatures w14:val="none"/>
         </w:rPr>
       </w:pPr>
@@ -4317,18 +3979,7 @@
           <w:lang w:eastAsia="en-GB"/>
           <w14:ligatures w14:val="none"/>
         </w:rPr>
-        <w:t>run_</w:t>
-      </w:r>
-      <w:proofErr w:type="gramStart"/>
-      <w:r>
-        <w:rPr>
-          <w:rFonts w:ascii="Calibri" w:eastAsia="Times New Roman" w:hAnsi="Calibri" w:cs="Calibri"/>
-          <w:color w:val="000000"/>
-          <w:kern w:val="0"/>
-          <w:lang w:eastAsia="en-GB"/>
-          <w14:ligatures w14:val="none"/>
-        </w:rPr>
-        <w:t>assessment</w:t>
+        <w:t>run_assessment</w:t>
       </w:r>
       <w:proofErr w:type="spellEnd"/>
       <w:r>
@@ -4341,7 +3992,6 @@
         </w:rPr>
         <w:t>(</w:t>
       </w:r>
-      <w:proofErr w:type="gramEnd"/>
     </w:p>
     <w:p>
       <w:pPr>
@@ -4595,18 +4245,7 @@
           <w:lang w:eastAsia="en-GB"/>
           <w14:ligatures w14:val="none"/>
         </w:rPr>
-        <w:t>check_</w:t>
-      </w:r>
-      <w:proofErr w:type="gramStart"/>
-      <w:r>
-        <w:rPr>
-          <w:rFonts w:ascii="Calibri" w:eastAsia="Times New Roman" w:hAnsi="Calibri" w:cs="Calibri"/>
-          <w:color w:val="000000"/>
-          <w:kern w:val="0"/>
-          <w:lang w:eastAsia="en-GB"/>
-          <w14:ligatures w14:val="none"/>
-        </w:rPr>
-        <w:t>assessment</w:t>
+        <w:t>check_assessment</w:t>
       </w:r>
       <w:proofErr w:type="spellEnd"/>
       <w:r>
@@ -4620,7 +4259,6 @@
         <w:t>(</w:t>
       </w:r>
       <w:proofErr w:type="spellStart"/>
-      <w:proofErr w:type="gramEnd"/>
       <w:r>
         <w:rPr>
           <w:rFonts w:ascii="Calibri" w:eastAsia="Times New Roman" w:hAnsi="Calibri" w:cs="Calibri"/>
@@ -4697,18 +4335,7 @@
           <w:lang w:eastAsia="en-GB"/>
           <w14:ligatures w14:val="none"/>
         </w:rPr>
-        <w:t>write_summary_</w:t>
-      </w:r>
-      <w:proofErr w:type="gramStart"/>
-      <w:r>
-        <w:rPr>
-          <w:rFonts w:ascii="Calibri" w:eastAsia="Times New Roman" w:hAnsi="Calibri" w:cs="Calibri"/>
-          <w:color w:val="000000"/>
-          <w:kern w:val="0"/>
-          <w:lang w:eastAsia="en-GB"/>
-          <w14:ligatures w14:val="none"/>
-        </w:rPr>
-        <w:t>table</w:t>
+        <w:t>write_summary_table</w:t>
       </w:r>
       <w:proofErr w:type="spellEnd"/>
       <w:r>
@@ -4721,7 +4348,6 @@
         </w:rPr>
         <w:t>(</w:t>
       </w:r>
-      <w:proofErr w:type="gramEnd"/>
     </w:p>
     <w:p>
       <w:pPr>
@@ -4818,7 +4444,17 @@
           <w:lang w:eastAsia="en-GB"/>
           <w14:ligatures w14:val="none"/>
         </w:rPr>
-        <w:t>“biota-FO-PW-test-</w:t>
+        <w:t>"</w:t>
+      </w:r>
+      <w:r>
+        <w:rPr>
+          <w:rFonts w:ascii="Calibri" w:eastAsia="Times New Roman" w:hAnsi="Calibri" w:cs="Calibri"/>
+          <w:color w:val="000000"/>
+          <w:kern w:val="0"/>
+          <w:lang w:eastAsia="en-GB"/>
+          <w14:ligatures w14:val="none"/>
+        </w:rPr>
+        <w:t>biota-FO-PW-test-</w:t>
       </w:r>
       <w:r>
         <w:rPr>
@@ -4838,7 +4474,17 @@
           <w:lang w:eastAsia="en-GB"/>
           <w14:ligatures w14:val="none"/>
         </w:rPr>
-        <w:t>.csv”</w:t>
+        <w:t>.csv</w:t>
+      </w:r>
+      <w:r>
+        <w:rPr>
+          <w:rFonts w:ascii="Calibri" w:eastAsia="Times New Roman" w:hAnsi="Calibri" w:cs="Calibri"/>
+          <w:color w:val="000000"/>
+          <w:kern w:val="0"/>
+          <w:lang w:eastAsia="en-GB"/>
+          <w14:ligatures w14:val="none"/>
+        </w:rPr>
+        <w:t>"</w:t>
       </w:r>
       <w:r>
         <w:rPr>
@@ -4925,29 +4571,7 @@
           <w:lang w:eastAsia="en-GB"/>
           <w14:ligatures w14:val="none"/>
         </w:rPr>
-        <w:t xml:space="preserve"> = </w:t>
-      </w:r>
-      <w:proofErr w:type="gramStart"/>
-      <w:r>
-        <w:rPr>
-          <w:rFonts w:ascii="Calibri" w:eastAsia="Times New Roman" w:hAnsi="Calibri" w:cs="Calibri"/>
-          <w:color w:val="000000"/>
-          <w:kern w:val="0"/>
-          <w:lang w:eastAsia="en-GB"/>
-          <w14:ligatures w14:val="none"/>
-        </w:rPr>
-        <w:t>"./</w:t>
-      </w:r>
-      <w:proofErr w:type="gramEnd"/>
-      <w:r>
-        <w:rPr>
-          <w:rFonts w:ascii="Calibri" w:eastAsia="Times New Roman" w:hAnsi="Calibri" w:cs="Calibri"/>
-          <w:color w:val="000000"/>
-          <w:kern w:val="0"/>
-          <w:lang w:eastAsia="en-GB"/>
-          <w14:ligatures w14:val="none"/>
-        </w:rPr>
-        <w:t>results",</w:t>
+        <w:t xml:space="preserve"> = "./results",</w:t>
       </w:r>
     </w:p>
     <w:p>
@@ -5158,7 +4782,6 @@
         </w:rPr>
         <w:t xml:space="preserve"># </w:t>
       </w:r>
-      <w:proofErr w:type="gramStart"/>
       <w:r>
         <w:rPr>
           <w:rFonts w:ascii="Calibri" w:eastAsia="Times New Roman" w:hAnsi="Calibri" w:cs="Calibri"/>
@@ -5168,9 +4791,8 @@
           <w:lang w:eastAsia="en-GB"/>
           <w14:ligatures w14:val="none"/>
         </w:rPr>
-        <w:t>write</w:t>
-      </w:r>
-      <w:proofErr w:type="gramEnd"/>
+        <w:t xml:space="preserve">write function </w:t>
+      </w:r>
       <w:r>
         <w:rPr>
           <w:rFonts w:ascii="Calibri" w:eastAsia="Times New Roman" w:hAnsi="Calibri" w:cs="Calibri"/>
@@ -5180,7 +4802,7 @@
           <w:lang w:eastAsia="en-GB"/>
           <w14:ligatures w14:val="none"/>
         </w:rPr>
-        <w:t xml:space="preserve"> function </w:t>
+        <w:t xml:space="preserve">writes </w:t>
       </w:r>
       <w:r>
         <w:rPr>
@@ -5191,7 +4813,7 @@
           <w:lang w:eastAsia="en-GB"/>
           <w14:ligatures w14:val="none"/>
         </w:rPr>
-        <w:t xml:space="preserve">writes </w:t>
+        <w:t xml:space="preserve">summary </w:t>
       </w:r>
       <w:r>
         <w:rPr>
@@ -5202,17 +4824,6 @@
           <w:lang w:eastAsia="en-GB"/>
           <w14:ligatures w14:val="none"/>
         </w:rPr>
-        <w:t xml:space="preserve">summary </w:t>
-      </w:r>
-      <w:r>
-        <w:rPr>
-          <w:rFonts w:ascii="Calibri" w:eastAsia="Times New Roman" w:hAnsi="Calibri" w:cs="Calibri"/>
-          <w:color w:val="000000"/>
-          <w:kern w:val="0"/>
-          <w:highlight w:val="yellow"/>
-          <w:lang w:eastAsia="en-GB"/>
-          <w14:ligatures w14:val="none"/>
-        </w:rPr>
         <w:t>output to /results directory (must exist)</w:t>
       </w:r>
     </w:p>
@@ -5248,18 +4859,7 @@
           <w:lang w:eastAsia="en-GB"/>
           <w14:ligatures w14:val="none"/>
         </w:rPr>
-        <w:t>plot_</w:t>
-      </w:r>
-      <w:proofErr w:type="gramStart"/>
-      <w:r>
-        <w:rPr>
-          <w:rFonts w:ascii="Calibri" w:eastAsia="Times New Roman" w:hAnsi="Calibri" w:cs="Calibri"/>
-          <w:color w:val="000000"/>
-          <w:kern w:val="0"/>
-          <w:lang w:eastAsia="en-GB"/>
-          <w14:ligatures w14:val="none"/>
-        </w:rPr>
-        <w:t>assessment</w:t>
+        <w:t>plot_assessment</w:t>
       </w:r>
       <w:proofErr w:type="spellEnd"/>
       <w:r>
@@ -5272,7 +4872,6 @@
         </w:rPr>
         <w:t>(</w:t>
       </w:r>
-      <w:proofErr w:type="gramEnd"/>
     </w:p>
     <w:p>
       <w:pPr>
@@ -5337,20 +4936,8 @@
           <w:lang w:eastAsia="en-GB"/>
           <w14:ligatures w14:val="none"/>
         </w:rPr>
-        <w:t xml:space="preserve">  subset = </w:t>
-      </w:r>
-      <w:proofErr w:type="gramStart"/>
-      <w:r>
-        <w:rPr>
-          <w:rFonts w:ascii="Calibri" w:eastAsia="Times New Roman" w:hAnsi="Calibri" w:cs="Calibri"/>
-          <w:color w:val="000000"/>
-          <w:kern w:val="0"/>
-          <w:lang w:eastAsia="en-GB"/>
-          <w14:ligatures w14:val="none"/>
-        </w:rPr>
-        <w:t>NULL ,</w:t>
-      </w:r>
-      <w:proofErr w:type="gramEnd"/>
+        <w:t xml:space="preserve">  subset = NULL ,</w:t>
+      </w:r>
     </w:p>
     <w:p>
       <w:pPr>
@@ -5393,29 +4980,7 @@
           <w:lang w:eastAsia="en-GB"/>
           <w14:ligatures w14:val="none"/>
         </w:rPr>
-        <w:t xml:space="preserve"> = </w:t>
-      </w:r>
-      <w:proofErr w:type="gramStart"/>
-      <w:r>
-        <w:rPr>
-          <w:rFonts w:ascii="Calibri" w:eastAsia="Times New Roman" w:hAnsi="Calibri" w:cs="Calibri"/>
-          <w:color w:val="000000"/>
-          <w:kern w:val="0"/>
-          <w:lang w:eastAsia="en-GB"/>
-          <w14:ligatures w14:val="none"/>
-        </w:rPr>
-        <w:t>"./</w:t>
-      </w:r>
-      <w:proofErr w:type="gramEnd"/>
-      <w:r>
-        <w:rPr>
-          <w:rFonts w:ascii="Calibri" w:eastAsia="Times New Roman" w:hAnsi="Calibri" w:cs="Calibri"/>
-          <w:color w:val="000000"/>
-          <w:kern w:val="0"/>
-          <w:lang w:eastAsia="en-GB"/>
-          <w14:ligatures w14:val="none"/>
-        </w:rPr>
-        <w:t>results",</w:t>
+        <w:t xml:space="preserve"> = "./results",</w:t>
       </w:r>
     </w:p>
     <w:p>
@@ -5459,29 +5024,7 @@
           <w:lang w:eastAsia="en-GB"/>
           <w14:ligatures w14:val="none"/>
         </w:rPr>
-        <w:t xml:space="preserve"> = </w:t>
-      </w:r>
-      <w:proofErr w:type="gramStart"/>
-      <w:r>
-        <w:rPr>
-          <w:rFonts w:ascii="Calibri" w:eastAsia="Times New Roman" w:hAnsi="Calibri" w:cs="Calibri"/>
-          <w:color w:val="000000"/>
-          <w:kern w:val="0"/>
-          <w:lang w:eastAsia="en-GB"/>
-          <w14:ligatures w14:val="none"/>
-        </w:rPr>
-        <w:t>c(</w:t>
-      </w:r>
-      <w:proofErr w:type="gramEnd"/>
-      <w:r>
-        <w:rPr>
-          <w:rFonts w:ascii="Calibri" w:eastAsia="Times New Roman" w:hAnsi="Calibri" w:cs="Calibri"/>
-          <w:color w:val="000000"/>
-          <w:kern w:val="0"/>
-          <w:lang w:eastAsia="en-GB"/>
-          <w14:ligatures w14:val="none"/>
-        </w:rPr>
-        <w:t>"data", "index"),</w:t>
+        <w:t xml:space="preserve"> = c("data", "index"),</w:t>
       </w:r>
     </w:p>
     <w:p>
@@ -5525,29 +5068,17 @@
           <w:lang w:eastAsia="en-GB"/>
           <w14:ligatures w14:val="none"/>
         </w:rPr>
-        <w:t xml:space="preserve"> = </w:t>
-      </w:r>
-      <w:proofErr w:type="gramStart"/>
-      <w:r>
-        <w:rPr>
-          <w:rFonts w:ascii="Calibri" w:eastAsia="Times New Roman" w:hAnsi="Calibri" w:cs="Calibri"/>
-          <w:color w:val="000000"/>
-          <w:kern w:val="0"/>
-          <w:lang w:eastAsia="en-GB"/>
-          <w14:ligatures w14:val="none"/>
-        </w:rPr>
-        <w:t>c(</w:t>
-      </w:r>
-      <w:proofErr w:type="gramEnd"/>
-      <w:r>
-        <w:rPr>
-          <w:rFonts w:ascii="Calibri" w:eastAsia="Times New Roman" w:hAnsi="Calibri" w:cs="Calibri"/>
-          <w:color w:val="000000"/>
-          <w:kern w:val="0"/>
-          <w:lang w:eastAsia="en-GB"/>
-          <w14:ligatures w14:val="none"/>
-        </w:rPr>
-        <w:t>“</w:t>
+        <w:t xml:space="preserve"> = c(</w:t>
+      </w:r>
+      <w:r>
+        <w:rPr>
+          <w:rFonts w:ascii="Calibri" w:eastAsia="Times New Roman" w:hAnsi="Calibri" w:cs="Calibri"/>
+          <w:color w:val="000000"/>
+          <w:kern w:val="0"/>
+          <w:lang w:eastAsia="en-GB"/>
+          <w14:ligatures w14:val="none"/>
+        </w:rPr>
+        <w:t>"</w:t>
       </w:r>
       <w:proofErr w:type="spellStart"/>
       <w:r>
@@ -5569,7 +5100,7 @@
           <w:lang w:eastAsia="en-GB"/>
           <w14:ligatures w14:val="none"/>
         </w:rPr>
-        <w:t>”</w:t>
+        <w:t>"</w:t>
       </w:r>
       <w:r>
         <w:rPr>
@@ -5752,31 +5283,7 @@
           <w:lang w:eastAsia="en-GB"/>
           <w14:ligatures w14:val="none"/>
         </w:rPr>
-        <w:t xml:space="preserve"># </w:t>
-      </w:r>
-      <w:proofErr w:type="gramStart"/>
-      <w:r>
-        <w:rPr>
-          <w:rFonts w:ascii="Calibri" w:eastAsia="Times New Roman" w:hAnsi="Calibri" w:cs="Calibri"/>
-          <w:color w:val="000000"/>
-          <w:kern w:val="0"/>
-          <w:highlight w:val="yellow"/>
-          <w:lang w:eastAsia="en-GB"/>
-          <w14:ligatures w14:val="none"/>
-        </w:rPr>
-        <w:t>avoid</w:t>
-      </w:r>
-      <w:proofErr w:type="gramEnd"/>
-      <w:r>
-        <w:rPr>
-          <w:rFonts w:ascii="Calibri" w:eastAsia="Times New Roman" w:hAnsi="Calibri" w:cs="Calibri"/>
-          <w:color w:val="000000"/>
-          <w:kern w:val="0"/>
-          <w:highlight w:val="yellow"/>
-          <w:lang w:eastAsia="en-GB"/>
-          <w14:ligatures w14:val="none"/>
-        </w:rPr>
-        <w:t xml:space="preserve"> graphical output</w:t>
+        <w:t># avoid graphical output</w:t>
       </w:r>
       <w:r>
         <w:rPr>

</xml_diff>